<commit_message>
Helloooooo dealertrack + add a picture of me fishing
</commit_message>
<xml_diff>
--- a/static/resume/resume.docx
+++ b/static/resume/resume.docx
@@ -1,44 +1,43 @@
 
 <file path=word/document.xml><?xml version="1.0" encoding="utf-8"?>
-<w:document xmlns:o="urn:schemas-microsoft-com:office:office" xmlns:r="http://schemas.openxmlformats.org/officeDocument/2006/relationships" xmlns:v="urn:schemas-microsoft-com:vml" xmlns:w="http://schemas.openxmlformats.org/wordprocessingml/2006/main" xmlns:w10="urn:schemas-microsoft-com:office:word" xmlns:wp="http://schemas.openxmlformats.org/drawingml/2006/wordprocessingDrawing">
+<w:document xmlns:o="urn:schemas-microsoft-com:office:office" xmlns:r="http://schemas.openxmlformats.org/officeDocument/2006/relationships" xmlns:v="urn:schemas-microsoft-com:vml" xmlns:w="http://schemas.openxmlformats.org/wordprocessingml/2006/main" xmlns:w10="urn:schemas-microsoft-com:office:word" xmlns:wp="http://schemas.openxmlformats.org/drawingml/2006/wordprocessingDrawing" xmlns:wps="http://schemas.microsoft.com/office/word/2010/wordprocessingShape" xmlns:wpg="http://schemas.microsoft.com/office/word/2010/wordprocessingGroup" xmlns:mc="http://schemas.openxmlformats.org/markup-compatibility/2006" xmlns:wp14="http://schemas.microsoft.com/office/word/2010/wordprocessingDrawing" xmlns:w14="http://schemas.microsoft.com/office/word/2010/wordml" mc:Ignorable="w14 wp14">
   <w:body>
     <w:p>
       <w:pPr>
         <w:pStyle w:val="Normal"/>
         <w:pBdr>
           <w:top w:val="double" w:sz="12" w:space="0" w:color="000001"/>
-          <w:left w:val="nil"/>
           <w:bottom w:val="double" w:sz="12" w:space="0" w:color="000001"/>
-          <w:right w:val="nil"/>
         </w:pBdr>
         <w:jc w:val="center"/>
         <w:rPr>
+          <w:sz w:val="32"/>
+          <w:b w:val="false"/>
+          <w:sz w:val="32"/>
+          <w:b w:val="false"/>
+          <w:szCs w:val="32"/>
+          <w:bCs w:val="false"/>
+          <w:rFonts w:ascii="Arial" w:hAnsi="Arial"/>
+        </w:rPr>
+      </w:pPr>
+      <w:r>
+        <w:rPr>
           <w:rFonts w:ascii="Arial" w:hAnsi="Arial"/>
           <w:b w:val="false"/>
           <w:bCs w:val="false"/>
           <w:sz w:val="32"/>
           <w:szCs w:val="32"/>
         </w:rPr>
-      </w:pPr>
-      <w:r>
-        <w:rPr>
-          <w:rFonts w:ascii="Arial" w:hAnsi="Arial"/>
-          <w:b w:val="false"/>
-          <w:bCs w:val="false"/>
-          <w:sz w:val="32"/>
-          <w:szCs w:val="32"/>
-        </w:rPr>
         <w:t>Andrew Paettie</w:t>
       </w:r>
+      <w:r/>
     </w:p>
     <w:p>
       <w:pPr>
         <w:pStyle w:val="Normal"/>
         <w:pBdr>
           <w:top w:val="double" w:sz="12" w:space="0" w:color="000001"/>
-          <w:left w:val="nil"/>
           <w:bottom w:val="double" w:sz="12" w:space="0" w:color="000001"/>
-          <w:right w:val="nil"/>
         </w:pBdr>
         <w:jc w:val="center"/>
         <w:rPr>
@@ -66,15 +65,14 @@
         </w:rPr>
         <w:t xml:space="preserve"> </w:t>
       </w:r>
+      <w:r/>
     </w:p>
     <w:p>
       <w:pPr>
         <w:pStyle w:val="Normal"/>
         <w:pBdr>
           <w:top w:val="double" w:sz="12" w:space="0" w:color="000001"/>
-          <w:left w:val="nil"/>
           <w:bottom w:val="double" w:sz="12" w:space="0" w:color="000001"/>
-          <w:right w:val="nil"/>
         </w:pBdr>
         <w:jc w:val="center"/>
         <w:rPr>
@@ -87,24 +85,33 @@
         </w:rPr>
         <w:t>www.andrewpaettie.com</w:t>
       </w:r>
+      <w:r/>
     </w:p>
     <w:p>
       <w:pPr>
         <w:pStyle w:val="Normal"/>
         <w:jc w:val="center"/>
         <w:rPr>
-          <w:rFonts w:ascii="Arial" w:hAnsi="Arial"/>
-        </w:rPr>
-      </w:pPr>
-      <w:r>
-        <w:rPr>
-          <w:rFonts w:ascii="Arial" w:hAnsi="Arial"/>
-        </w:rPr>
-      </w:r>
-    </w:p>
-    <w:p>
-      <w:pPr>
-        <w:pStyle w:val="Normal"/>
+          <w:sz w:val="24"/>
+          <w:sz w:val="24"/>
+          <w:szCs w:val="24"/>
+          <w:rFonts w:ascii="Arial" w:hAnsi="Arial" w:eastAsia="DejaVu Sans" w:cs="Lohit Hindi"/>
+          <w:color w:val="00000A"/>
+          <w:lang w:val="en-US" w:eastAsia="zh-CN" w:bidi="hi-IN"/>
+        </w:rPr>
+      </w:pPr>
+      <w:r>
+        <w:rPr>
+          <w:rFonts w:ascii="Arial" w:hAnsi="Arial"/>
+        </w:rPr>
+      </w:r>
+      <w:r/>
+    </w:p>
+    <w:p>
+      <w:pPr>
+        <w:pStyle w:val="Normal"/>
+      </w:pPr>
+      <w:r>
         <w:rPr>
           <w:rFonts w:ascii="Arial" w:hAnsi="Arial"/>
           <w:i/>
@@ -112,7 +119,8 @@
           <w:sz w:val="20"/>
           <w:szCs w:val="20"/>
         </w:rPr>
-      </w:pPr>
+        <w:t xml:space="preserve">I am a Senior at the University of Texas at Dallas </w:t>
+      </w:r>
       <w:r>
         <w:rPr>
           <w:rFonts w:ascii="Arial" w:hAnsi="Arial"/>
@@ -121,24 +129,16 @@
           <w:sz w:val="20"/>
           <w:szCs w:val="20"/>
         </w:rPr>
-        <w:t xml:space="preserve">I am a Senior at the University of Texas at Dallas looking for an internship and/or part time employment immediately, preferably in a dev-ops position.  </w:t>
-      </w:r>
-      <w:r>
-        <w:rPr>
-          <w:rFonts w:ascii="Arial" w:hAnsi="Arial"/>
-          <w:i/>
-          <w:iCs/>
-          <w:sz w:val="20"/>
-          <w:szCs w:val="20"/>
-        </w:rPr>
-        <w:t>Additionally, I will be available for full time work during the summer of 2015, and should be able to work full time in my final semester at UTD (08-15 through 12-15).</w:t>
-      </w:r>
+        <w:t xml:space="preserve">always on the look out for an interesting software development position. </w:t>
+      </w:r>
+      <w:r/>
     </w:p>
     <w:p>
       <w:pPr>
         <w:pStyle w:val="Heading1"/>
         <w:rPr>
           <w:b/>
+          <w:b/>
           <w:bCs/>
         </w:rPr>
       </w:pPr>
@@ -149,17 +149,20 @@
         </w:rPr>
         <w:t>Education</w:t>
       </w:r>
+      <w:r/>
     </w:p>
     <w:p>
       <w:pPr>
         <w:pStyle w:val="Normal"/>
         <w:ind w:left="0" w:right="0" w:hanging="0"/>
         <w:rPr>
-          <w:rFonts w:ascii="Arial" w:hAnsi="Arial"/>
-          <w:b/>
+          <w:i/>
+          <w:b/>
+          <w:i/>
+          <w:b/>
+          <w:iCs/>
           <w:bCs/>
-          <w:i/>
-          <w:iCs/>
+          <w:rFonts w:ascii="Arial" w:hAnsi="Arial"/>
         </w:rPr>
       </w:pPr>
       <w:r>
@@ -192,6 +195,7 @@
         </w:rPr>
         <w:t xml:space="preserve">        GPA: 3.086   Major GPA: 3.876</w:t>
       </w:r>
+      <w:r/>
     </w:p>
     <w:p>
       <w:pPr>
@@ -210,6 +214,7 @@
         </w:rPr>
         <w:t>Candidate for B.S. Degree in Computer Science</w:t>
       </w:r>
+      <w:r/>
     </w:p>
     <w:p>
       <w:pPr>
@@ -228,6 +233,7 @@
         </w:rPr>
         <w:t>Expected to graduate in December 2015</w:t>
       </w:r>
+      <w:r/>
     </w:p>
     <w:p>
       <w:pPr>
@@ -247,12 +253,14 @@
         </w:rPr>
         <w:t>Interesting Courses Taken: Data Structures, Discrete Math, Algorithm Analysis, Machine learning, Artificial Intelligence, Computer and Network Security</w:t>
       </w:r>
+      <w:r/>
     </w:p>
     <w:p>
       <w:pPr>
         <w:pStyle w:val="Heading1"/>
         <w:rPr>
           <w:b/>
+          <w:b/>
           <w:bCs/>
         </w:rPr>
       </w:pPr>
@@ -263,48 +271,44 @@
         </w:rPr>
         <w:t>Skills</w:t>
       </w:r>
+      <w:r/>
     </w:p>
     <w:tbl>
       <w:tblPr>
+        <w:tblW w:w="9628" w:type="dxa"/>
         <w:jc w:val="left"/>
-        <w:tblInd w:w="237" w:type="dxa"/>
+        <w:tblInd w:w="235" w:type="dxa"/>
         <w:tblBorders>
           <w:top w:val="single" w:sz="2" w:space="0" w:color="000001"/>
           <w:left w:val="single" w:sz="2" w:space="0" w:color="000001"/>
           <w:bottom w:val="single" w:sz="2" w:space="0" w:color="000001"/>
           <w:insideH w:val="single" w:sz="2" w:space="0" w:color="000001"/>
-          <w:right w:val="nil"/>
-          <w:insideV w:val="nil"/>
         </w:tblBorders>
         <w:tblCellMar>
           <w:top w:w="55" w:type="dxa"/>
-          <w:left w:w="48" w:type="dxa"/>
+          <w:left w:w="45" w:type="dxa"/>
           <w:bottom w:w="55" w:type="dxa"/>
           <w:right w:w="55" w:type="dxa"/>
         </w:tblCellMar>
       </w:tblPr>
       <w:tblGrid>
-        <w:gridCol w:w="2339"/>
+        <w:gridCol w:w="2338"/>
         <w:gridCol w:w="7289"/>
       </w:tblGrid>
       <w:tr>
-        <w:trPr>
-          <w:cantSplit w:val="false"/>
-        </w:trPr>
+        <w:trPr/>
         <w:tc>
           <w:tcPr>
-            <w:tcW w:w="2339" w:type="dxa"/>
+            <w:tcW w:w="2338" w:type="dxa"/>
             <w:tcBorders>
               <w:top w:val="single" w:sz="2" w:space="0" w:color="000001"/>
               <w:left w:val="single" w:sz="2" w:space="0" w:color="000001"/>
               <w:bottom w:val="single" w:sz="2" w:space="0" w:color="000001"/>
               <w:insideH w:val="single" w:sz="2" w:space="0" w:color="000001"/>
-              <w:right w:val="nil"/>
-              <w:insideV w:val="nil"/>
             </w:tcBorders>
             <w:shd w:fill="FFFFFF" w:val="clear"/>
             <w:tcMar>
-              <w:left w:w="48" w:type="dxa"/>
+              <w:left w:w="45" w:type="dxa"/>
             </w:tcMar>
           </w:tcPr>
           <w:p>
@@ -312,6 +316,7 @@
               <w:pStyle w:val="TableContents"/>
               <w:rPr>
                 <w:sz w:val="22"/>
+                <w:sz w:val="22"/>
                 <w:szCs w:val="22"/>
               </w:rPr>
             </w:pPr>
@@ -322,6 +327,7 @@
               </w:rPr>
               <w:t>Programming</w:t>
             </w:r>
+            <w:r/>
           </w:p>
         </w:tc>
         <w:tc>
@@ -331,13 +337,13 @@
               <w:top w:val="single" w:sz="2" w:space="0" w:color="000001"/>
               <w:left w:val="single" w:sz="2" w:space="0" w:color="000001"/>
               <w:bottom w:val="single" w:sz="2" w:space="0" w:color="000001"/>
+              <w:right w:val="single" w:sz="2" w:space="0" w:color="000001"/>
               <w:insideH w:val="single" w:sz="2" w:space="0" w:color="000001"/>
-              <w:right w:val="single" w:sz="2" w:space="0" w:color="000001"/>
               <w:insideV w:val="single" w:sz="2" w:space="0" w:color="000001"/>
             </w:tcBorders>
             <w:shd w:fill="FFFFFF" w:val="clear"/>
             <w:tcMar>
-              <w:left w:w="48" w:type="dxa"/>
+              <w:left w:w="45" w:type="dxa"/>
             </w:tcMar>
           </w:tcPr>
           <w:p>
@@ -351,6 +357,7 @@
               <w:textAlignment w:val="baseline"/>
               <w:rPr>
                 <w:sz w:val="22"/>
+                <w:sz w:val="22"/>
                 <w:szCs w:val="22"/>
               </w:rPr>
             </w:pPr>
@@ -450,27 +457,23 @@
               </w:rPr>
               <w:t xml:space="preserve"> assembler</w:t>
             </w:r>
+            <w:r/>
           </w:p>
         </w:tc>
       </w:tr>
       <w:tr>
-        <w:trPr>
-          <w:cantSplit w:val="false"/>
-        </w:trPr>
+        <w:trPr/>
         <w:tc>
           <w:tcPr>
-            <w:tcW w:w="2339" w:type="dxa"/>
+            <w:tcW w:w="2338" w:type="dxa"/>
             <w:tcBorders>
-              <w:top w:val="nil"/>
               <w:left w:val="single" w:sz="2" w:space="0" w:color="000001"/>
               <w:bottom w:val="single" w:sz="2" w:space="0" w:color="000001"/>
               <w:insideH w:val="single" w:sz="2" w:space="0" w:color="000001"/>
-              <w:right w:val="nil"/>
-              <w:insideV w:val="nil"/>
             </w:tcBorders>
             <w:shd w:fill="FFFFFF" w:val="clear"/>
             <w:tcMar>
-              <w:left w:w="48" w:type="dxa"/>
+              <w:left w:w="45" w:type="dxa"/>
             </w:tcMar>
           </w:tcPr>
           <w:p>
@@ -478,6 +481,7 @@
               <w:pStyle w:val="TableContents"/>
               <w:rPr>
                 <w:sz w:val="22"/>
+                <w:sz w:val="22"/>
                 <w:szCs w:val="22"/>
               </w:rPr>
             </w:pPr>
@@ -488,66 +492,64 @@
               </w:rPr>
               <w:t>Scripting</w:t>
             </w:r>
+            <w:r/>
           </w:p>
         </w:tc>
         <w:tc>
           <w:tcPr>
             <w:tcW w:w="7289" w:type="dxa"/>
             <w:tcBorders>
-              <w:top w:val="nil"/>
               <w:left w:val="single" w:sz="2" w:space="0" w:color="000001"/>
               <w:bottom w:val="single" w:sz="2" w:space="0" w:color="000001"/>
+              <w:right w:val="single" w:sz="2" w:space="0" w:color="000001"/>
               <w:insideH w:val="single" w:sz="2" w:space="0" w:color="000001"/>
-              <w:right w:val="single" w:sz="2" w:space="0" w:color="000001"/>
               <w:insideV w:val="single" w:sz="2" w:space="0" w:color="000001"/>
             </w:tcBorders>
             <w:shd w:fill="FFFFFF" w:val="clear"/>
             <w:tcMar>
-              <w:left w:w="48" w:type="dxa"/>
+              <w:left w:w="45" w:type="dxa"/>
             </w:tcMar>
           </w:tcPr>
           <w:p>
             <w:pPr>
               <w:pStyle w:val="Normal"/>
               <w:rPr>
+                <w:sz w:val="22"/>
+                <w:b/>
+                <w:sz w:val="22"/>
+                <w:b/>
+                <w:szCs w:val="22"/>
+                <w:bCs/>
+                <w:rFonts w:ascii="Arial" w:hAnsi="Arial"/>
+              </w:rPr>
+            </w:pPr>
+            <w:r>
+              <w:rPr>
                 <w:rFonts w:ascii="Arial" w:hAnsi="Arial"/>
                 <w:b/>
                 <w:bCs/>
                 <w:sz w:val="22"/>
                 <w:szCs w:val="22"/>
               </w:rPr>
-            </w:pPr>
-            <w:r>
-              <w:rPr>
-                <w:rFonts w:ascii="Arial" w:hAnsi="Arial"/>
-                <w:b/>
-                <w:bCs/>
-                <w:sz w:val="22"/>
-                <w:szCs w:val="22"/>
-              </w:rPr>
               <w:t>Python, BASH, VBScript, Javascript</w:t>
             </w:r>
+            <w:r/>
           </w:p>
         </w:tc>
       </w:tr>
       <w:tr>
-        <w:trPr>
-          <w:cantSplit w:val="false"/>
-        </w:trPr>
+        <w:trPr/>
         <w:tc>
           <w:tcPr>
-            <w:tcW w:w="2339" w:type="dxa"/>
+            <w:tcW w:w="2338" w:type="dxa"/>
             <w:tcBorders>
-              <w:top w:val="nil"/>
               <w:left w:val="single" w:sz="2" w:space="0" w:color="000001"/>
               <w:bottom w:val="single" w:sz="2" w:space="0" w:color="000001"/>
               <w:insideH w:val="single" w:sz="2" w:space="0" w:color="000001"/>
-              <w:right w:val="nil"/>
-              <w:insideV w:val="nil"/>
             </w:tcBorders>
             <w:shd w:fill="FFFFFF" w:val="clear"/>
             <w:tcMar>
-              <w:left w:w="48" w:type="dxa"/>
+              <w:left w:w="45" w:type="dxa"/>
             </w:tcMar>
           </w:tcPr>
           <w:p>
@@ -555,6 +557,7 @@
               <w:pStyle w:val="TableContents"/>
               <w:rPr>
                 <w:sz w:val="22"/>
+                <w:sz w:val="22"/>
                 <w:szCs w:val="22"/>
               </w:rPr>
             </w:pPr>
@@ -565,66 +568,64 @@
               </w:rPr>
               <w:t>Version Control</w:t>
             </w:r>
+            <w:r/>
           </w:p>
         </w:tc>
         <w:tc>
           <w:tcPr>
             <w:tcW w:w="7289" w:type="dxa"/>
             <w:tcBorders>
-              <w:top w:val="nil"/>
               <w:left w:val="single" w:sz="2" w:space="0" w:color="000001"/>
               <w:bottom w:val="single" w:sz="2" w:space="0" w:color="000001"/>
+              <w:right w:val="single" w:sz="2" w:space="0" w:color="000001"/>
               <w:insideH w:val="single" w:sz="2" w:space="0" w:color="000001"/>
-              <w:right w:val="single" w:sz="2" w:space="0" w:color="000001"/>
               <w:insideV w:val="single" w:sz="2" w:space="0" w:color="000001"/>
             </w:tcBorders>
             <w:shd w:fill="FFFFFF" w:val="clear"/>
             <w:tcMar>
-              <w:left w:w="48" w:type="dxa"/>
+              <w:left w:w="45" w:type="dxa"/>
             </w:tcMar>
           </w:tcPr>
           <w:p>
             <w:pPr>
               <w:pStyle w:val="Normal"/>
               <w:rPr>
+                <w:sz w:val="22"/>
+                <w:b/>
+                <w:sz w:val="22"/>
+                <w:b/>
+                <w:szCs w:val="22"/>
+                <w:bCs/>
+                <w:rFonts w:ascii="Arial" w:hAnsi="Arial"/>
+              </w:rPr>
+            </w:pPr>
+            <w:r>
+              <w:rPr>
                 <w:rFonts w:ascii="Arial" w:hAnsi="Arial"/>
                 <w:b/>
                 <w:bCs/>
                 <w:sz w:val="22"/>
                 <w:szCs w:val="22"/>
               </w:rPr>
-            </w:pPr>
-            <w:r>
-              <w:rPr>
-                <w:rFonts w:ascii="Arial" w:hAnsi="Arial"/>
-                <w:b/>
-                <w:bCs/>
-                <w:sz w:val="22"/>
-                <w:szCs w:val="22"/>
-              </w:rPr>
               <w:t>SVN, Git</w:t>
             </w:r>
+            <w:r/>
           </w:p>
         </w:tc>
       </w:tr>
       <w:tr>
-        <w:trPr>
-          <w:cantSplit w:val="false"/>
-        </w:trPr>
+        <w:trPr/>
         <w:tc>
           <w:tcPr>
-            <w:tcW w:w="2339" w:type="dxa"/>
+            <w:tcW w:w="2338" w:type="dxa"/>
             <w:tcBorders>
-              <w:top w:val="nil"/>
               <w:left w:val="single" w:sz="2" w:space="0" w:color="000001"/>
               <w:bottom w:val="single" w:sz="2" w:space="0" w:color="000001"/>
               <w:insideH w:val="single" w:sz="2" w:space="0" w:color="000001"/>
-              <w:right w:val="nil"/>
-              <w:insideV w:val="nil"/>
             </w:tcBorders>
             <w:shd w:fill="FFFFFF" w:val="clear"/>
             <w:tcMar>
-              <w:left w:w="48" w:type="dxa"/>
+              <w:left w:w="45" w:type="dxa"/>
             </w:tcMar>
           </w:tcPr>
           <w:p>
@@ -632,6 +633,7 @@
               <w:pStyle w:val="TableContents"/>
               <w:rPr>
                 <w:sz w:val="22"/>
+                <w:sz w:val="22"/>
                 <w:szCs w:val="22"/>
               </w:rPr>
             </w:pPr>
@@ -642,32 +644,34 @@
               </w:rPr>
               <w:t>Other</w:t>
             </w:r>
+            <w:r/>
           </w:p>
         </w:tc>
         <w:tc>
           <w:tcPr>
             <w:tcW w:w="7289" w:type="dxa"/>
             <w:tcBorders>
-              <w:top w:val="nil"/>
               <w:left w:val="single" w:sz="2" w:space="0" w:color="000001"/>
               <w:bottom w:val="single" w:sz="2" w:space="0" w:color="000001"/>
+              <w:right w:val="single" w:sz="2" w:space="0" w:color="000001"/>
               <w:insideH w:val="single" w:sz="2" w:space="0" w:color="000001"/>
-              <w:right w:val="single" w:sz="2" w:space="0" w:color="000001"/>
               <w:insideV w:val="single" w:sz="2" w:space="0" w:color="000001"/>
             </w:tcBorders>
             <w:shd w:fill="FFFFFF" w:val="clear"/>
             <w:tcMar>
-              <w:left w:w="48" w:type="dxa"/>
+              <w:left w:w="45" w:type="dxa"/>
             </w:tcMar>
           </w:tcPr>
           <w:p>
             <w:pPr>
               <w:pStyle w:val="TableContents"/>
               <w:rPr>
+                <w:sz w:val="22"/>
                 <w:b w:val="false"/>
+                <w:sz w:val="22"/>
+                <w:b w:val="false"/>
+                <w:szCs w:val="22"/>
                 <w:bCs w:val="false"/>
-                <w:sz w:val="22"/>
-                <w:szCs w:val="22"/>
               </w:rPr>
             </w:pPr>
             <w:r>
@@ -704,6 +708,7 @@
               </w:rPr>
               <w:t>(Oracle and MYSQL)</w:t>
             </w:r>
+            <w:r/>
           </w:p>
         </w:tc>
       </w:tr>
@@ -712,80 +717,101 @@
       <w:pPr>
         <w:pStyle w:val="Normal"/>
         <w:rPr>
-          <w:rFonts w:ascii="Arial" w:hAnsi="Arial"/>
-        </w:rPr>
-      </w:pPr>
-      <w:r>
-        <w:rPr>
-          <w:rFonts w:ascii="Arial" w:hAnsi="Arial"/>
-        </w:rPr>
-      </w:r>
-    </w:p>
-    <w:p>
-      <w:pPr>
-        <w:pStyle w:val="Normal"/>
-        <w:rPr>
-          <w:rFonts w:ascii="Arial" w:hAnsi="Arial"/>
-        </w:rPr>
-      </w:pPr>
-      <w:r>
-        <w:rPr>
-          <w:rFonts w:ascii="Arial" w:hAnsi="Arial"/>
-          <w:i/>
-          <w:iCs/>
+          <w:sz w:val="24"/>
+          <w:sz w:val="24"/>
+          <w:szCs w:val="24"/>
+          <w:rFonts w:ascii="Arial" w:hAnsi="Arial" w:eastAsia="DejaVu Sans" w:cs="Lohit Hindi"/>
+          <w:color w:val="00000A"/>
+          <w:lang w:val="en-US" w:eastAsia="zh-CN" w:bidi="hi-IN"/>
+        </w:rPr>
+      </w:pPr>
+      <w:r>
+        <w:rPr>
+          <w:rFonts w:ascii="Arial" w:hAnsi="Arial"/>
+        </w:rPr>
+      </w:r>
+      <w:r/>
+    </w:p>
+    <w:p>
+      <w:pPr>
+        <w:pStyle w:val="Normal"/>
+        <w:rPr>
+          <w:rFonts w:ascii="Arial" w:hAnsi="Arial"/>
+        </w:rPr>
+      </w:pPr>
+      <w:r>
+        <w:rPr>
+          <w:rFonts w:ascii="Arial" w:hAnsi="Arial"/>
+          <w:i/>
+          <w:iCs/>
+          <w:sz w:val="22"/>
+          <w:szCs w:val="22"/>
         </w:rPr>
         <w:t>Software</w:t>
       </w:r>
       <w:r>
         <w:rPr>
           <w:rFonts w:ascii="Arial" w:hAnsi="Arial"/>
+          <w:sz w:val="22"/>
+          <w:szCs w:val="22"/>
         </w:rPr>
         <w:t>: Eclipse, Visual Studio, IntelliJ (and derivatives), VMware, GDB, Photoshop</w:t>
       </w:r>
-    </w:p>
-    <w:p>
-      <w:pPr>
-        <w:pStyle w:val="Normal"/>
-        <w:rPr>
-          <w:rFonts w:ascii="Arial" w:hAnsi="Arial"/>
-        </w:rPr>
-      </w:pPr>
-      <w:r>
-        <w:rPr>
-          <w:rFonts w:ascii="Arial" w:hAnsi="Arial"/>
-          <w:i/>
-          <w:iCs/>
+      <w:r/>
+    </w:p>
+    <w:p>
+      <w:pPr>
+        <w:pStyle w:val="Normal"/>
+        <w:rPr>
+          <w:rFonts w:ascii="Arial" w:hAnsi="Arial"/>
+        </w:rPr>
+      </w:pPr>
+      <w:r>
+        <w:rPr>
+          <w:rFonts w:ascii="Arial" w:hAnsi="Arial"/>
+          <w:i/>
+          <w:iCs/>
+          <w:sz w:val="22"/>
+          <w:szCs w:val="22"/>
         </w:rPr>
         <w:t>Operating Systems</w:t>
       </w:r>
       <w:r>
         <w:rPr>
           <w:rFonts w:ascii="Arial" w:hAnsi="Arial"/>
+          <w:sz w:val="22"/>
+          <w:szCs w:val="22"/>
         </w:rPr>
         <w:t>: Linux (Debian and variants, Arch); Windows (Server 2003 and up)</w:t>
       </w:r>
-    </w:p>
-    <w:p>
-      <w:pPr>
-        <w:pStyle w:val="Normal"/>
-        <w:rPr>
-          <w:rFonts w:ascii="Arial" w:hAnsi="Arial"/>
-        </w:rPr>
-      </w:pPr>
-      <w:r>
-        <w:rPr>
-          <w:rFonts w:ascii="Arial" w:hAnsi="Arial"/>
-          <w:i/>
-          <w:iCs/>
+      <w:r/>
+    </w:p>
+    <w:p>
+      <w:pPr>
+        <w:pStyle w:val="Normal"/>
+        <w:rPr>
+          <w:rFonts w:ascii="Arial" w:hAnsi="Arial"/>
+        </w:rPr>
+      </w:pPr>
+      <w:r>
+        <w:rPr>
+          <w:rFonts w:ascii="Arial" w:hAnsi="Arial"/>
+          <w:i/>
+          <w:iCs/>
+          <w:sz w:val="22"/>
+          <w:szCs w:val="22"/>
         </w:rPr>
         <w:t>Hardware</w:t>
       </w:r>
       <w:r>
         <w:rPr>
           <w:rFonts w:ascii="Arial" w:hAnsi="Arial"/>
+          <w:sz w:val="22"/>
+          <w:szCs w:val="22"/>
         </w:rPr>
         <w:t>: Building and repairing PCs, general hardware troubleshooting</w:t>
       </w:r>
+      <w:r/>
     </w:p>
     <w:p>
       <w:pPr>
@@ -805,12 +831,16 @@
           <w:rFonts w:ascii="Arial" w:hAnsi="Arial"/>
           <w:i/>
           <w:iCs/>
+          <w:sz w:val="22"/>
+          <w:szCs w:val="22"/>
         </w:rPr>
         <w:t>Personal</w:t>
       </w:r>
       <w:r>
         <w:rPr>
           <w:rFonts w:ascii="Arial" w:hAnsi="Arial"/>
+          <w:sz w:val="22"/>
+          <w:szCs w:val="22"/>
         </w:rPr>
         <w:t>: Hardworking, dedicated, and</w:t>
       </w:r>
@@ -819,18 +849,24 @@
       <w:r>
         <w:rPr>
           <w:rFonts w:ascii="Arial" w:hAnsi="Arial"/>
+          <w:sz w:val="22"/>
+          <w:szCs w:val="22"/>
         </w:rPr>
         <w:t xml:space="preserve"> results driven team player.  Absolutely love analyzing systems to find inefficiencies and faults in general </w:t>
       </w:r>
+      <w:r/>
     </w:p>
     <w:p>
       <w:pPr>
         <w:pStyle w:val="Heading1"/>
+      </w:pPr>
+      <w:r>
         <w:rPr>
           <w:b/>
           <w:bCs/>
         </w:rPr>
-      </w:pPr>
+        <w:t xml:space="preserve">Select </w:t>
+      </w:r>
       <w:r>
         <w:rPr>
           <w:b/>
@@ -838,14 +874,16 @@
         </w:rPr>
         <w:t>Academic Projects</w:t>
       </w:r>
-    </w:p>
-    <w:p>
-      <w:pPr>
-        <w:pStyle w:val="Normal"/>
-        <w:rPr>
-          <w:rFonts w:ascii="Arial" w:hAnsi="Arial"/>
-          <w:i/>
-          <w:iCs/>
+      <w:r/>
+    </w:p>
+    <w:p>
+      <w:pPr>
+        <w:pStyle w:val="Normal"/>
+        <w:rPr>
+          <w:i/>
+          <w:i/>
+          <w:iCs/>
+          <w:rFonts w:ascii="Arial" w:hAnsi="Arial"/>
         </w:rPr>
       </w:pPr>
       <w:r>
@@ -892,6 +930,7 @@
         </w:rPr>
         <w:t xml:space="preserve">                                        (Computer Science II Spring 2013)</w:t>
       </w:r>
+      <w:r/>
     </w:p>
     <w:p>
       <w:pPr>
@@ -907,9 +946,12 @@
       <w:r>
         <w:rPr>
           <w:rFonts w:ascii="Arial" w:hAnsi="Arial"/>
+          <w:sz w:val="22"/>
+          <w:szCs w:val="22"/>
         </w:rPr>
         <w:t>Led team: delegated roles to team members, planned and implemented general framework of program, managed time-lines</w:t>
       </w:r>
+      <w:r/>
     </w:p>
     <w:p>
       <w:pPr>
@@ -919,16 +961,20 @@
           <w:numId w:val="2"/>
         </w:numPr>
         <w:rPr>
-          <w:rFonts w:ascii="Arial" w:hAnsi="Arial"/>
-          <w:b w:val="false"/>
-          <w:bCs w:val="false"/>
-          <w:i/>
-          <w:iCs/>
-        </w:rPr>
-      </w:pPr>
-      <w:r>
-        <w:rPr>
-          <w:rFonts w:ascii="Arial" w:hAnsi="Arial"/>
+          <w:i/>
+          <w:b w:val="false"/>
+          <w:i/>
+          <w:b w:val="false"/>
+          <w:iCs/>
+          <w:bCs w:val="false"/>
+          <w:rFonts w:ascii="Arial" w:hAnsi="Arial"/>
+        </w:rPr>
+      </w:pPr>
+      <w:r>
+        <w:rPr>
+          <w:rFonts w:ascii="Arial" w:hAnsi="Arial"/>
+          <w:sz w:val="22"/>
+          <w:szCs w:val="22"/>
         </w:rPr>
         <w:t xml:space="preserve">Code at github: </w:t>
       </w:r>
@@ -939,150 +985,266 @@
           <w:bCs w:val="false"/>
           <w:i/>
           <w:iCs/>
+          <w:sz w:val="22"/>
+          <w:szCs w:val="22"/>
         </w:rPr>
         <w:t>github.com/cazlo/heli-madness</w:t>
       </w:r>
-    </w:p>
-    <w:p>
-      <w:pPr>
-        <w:pStyle w:val="Normal"/>
+      <w:r/>
+    </w:p>
+    <w:p>
+      <w:pPr>
+        <w:pStyle w:val="Normal"/>
+      </w:pPr>
+      <w:r>
+        <w:rPr>
+          <w:rFonts w:ascii="Arial" w:hAnsi="Arial"/>
+          <w:b w:val="false"/>
+          <w:bCs w:val="false"/>
+        </w:rPr>
+        <w:t xml:space="preserve">  </w:t>
+      </w:r>
+      <w:r>
         <w:rPr>
           <w:rFonts w:ascii="Arial" w:hAnsi="Arial"/>
           <w:b/>
           <w:bCs/>
-          <w:i/>
-          <w:iCs/>
-        </w:rPr>
-      </w:pPr>
-      <w:r>
-        <w:rPr>
-          <w:rFonts w:ascii="Arial" w:hAnsi="Arial"/>
-          <w:b w:val="false"/>
-          <w:bCs w:val="false"/>
-        </w:rPr>
-        <w:t xml:space="preserve">  </w:t>
+        </w:rPr>
+        <w:t xml:space="preserve">Additional projects available at </w:t>
       </w:r>
       <w:r>
         <w:rPr>
           <w:rFonts w:ascii="Arial" w:hAnsi="Arial"/>
           <w:b/>
           <w:bCs/>
-        </w:rPr>
-        <w:t xml:space="preserve">Additional projects available at </w:t>
-      </w:r>
-      <w:r>
-        <w:rPr>
-          <w:rFonts w:ascii="Arial" w:hAnsi="Arial"/>
+          <w:i/>
+          <w:iCs/>
+        </w:rPr>
+        <w:t>github.com/cazlo and www.andrewpaettie.com</w:t>
+      </w:r>
+      <w:r/>
+    </w:p>
+    <w:p>
+      <w:pPr>
+        <w:pStyle w:val="Heading1"/>
+        <w:rPr>
+          <w:b/>
           <w:b/>
           <w:bCs/>
-          <w:i/>
-          <w:iCs/>
-        </w:rPr>
-        <w:t>github.com/cazlo/ and www.andrewpaettie.com</w:t>
-      </w:r>
-    </w:p>
-    <w:p>
-      <w:pPr>
-        <w:pStyle w:val="Heading1"/>
+        </w:rPr>
+      </w:pPr>
+      <w:r>
         <w:rPr>
           <w:b/>
           <w:bCs/>
         </w:rPr>
-      </w:pPr>
-      <w:r>
-        <w:rPr>
-          <w:b/>
-          <w:bCs/>
-        </w:rPr>
         <w:t>Select Work Experience</w:t>
       </w:r>
+      <w:r/>
     </w:p>
     <w:p>
       <w:pPr>
         <w:pStyle w:val="Normal"/>
         <w:ind w:left="0" w:right="0" w:hanging="0"/>
-        <w:rPr>
-          <w:rFonts w:ascii="Arial" w:hAnsi="Arial"/>
-          <w:b w:val="false"/>
-          <w:bCs w:val="false"/>
-          <w:i/>
-          <w:iCs/>
-        </w:rPr>
-      </w:pPr>
-      <w:r>
-        <w:rPr>
-          <w:rFonts w:ascii="Arial" w:hAnsi="Arial"/>
-          <w:b/>
-        </w:rPr>
-        <w:t xml:space="preserve">  </w:t>
-      </w:r>
-      <w:r>
-        <w:rPr>
-          <w:rFonts w:ascii="Arial" w:hAnsi="Arial"/>
-          <w:b/>
-        </w:rPr>
-        <w:t xml:space="preserve">Capitalsoft, Inc                                                                                   </w:t>
-      </w:r>
-      <w:r>
-        <w:rPr>
-          <w:rFonts w:ascii="Arial" w:hAnsi="Arial"/>
-          <w:b w:val="false"/>
-          <w:bCs w:val="false"/>
-          <w:i/>
-          <w:iCs/>
-        </w:rPr>
-        <w:t>(March 2014 – present)</w:t>
-      </w:r>
-    </w:p>
-    <w:p>
-      <w:pPr>
-        <w:pStyle w:val="Normal"/>
-        <w:widowControl/>
-        <w:suppressAutoHyphens w:val="true"/>
-        <w:bidi w:val="0"/>
-        <w:ind w:left="360" w:right="0" w:hanging="540"/>
-        <w:jc w:val="left"/>
-        <w:textAlignment w:val="baseline"/>
-        <w:rPr>
-          <w:rFonts w:ascii="Arial" w:hAnsi="Arial"/>
-          <w:b w:val="false"/>
-          <w:bCs w:val="false"/>
-          <w:i w:val="false"/>
-          <w:iCs w:val="false"/>
-        </w:rPr>
-      </w:pPr>
-      <w:r>
-        <w:rPr>
-          <w:rFonts w:ascii="Arial" w:hAnsi="Arial"/>
-          <w:b w:val="false"/>
-          <w:bCs w:val="false"/>
-          <w:i/>
-          <w:iCs/>
-        </w:rPr>
-        <w:t xml:space="preserve">        </w:t>
-      </w:r>
-      <w:r>
-        <w:rPr>
-          <w:rFonts w:ascii="Arial" w:hAnsi="Arial"/>
-          <w:b w:val="false"/>
-          <w:bCs w:val="false"/>
-          <w:i/>
-          <w:iCs/>
-        </w:rPr>
-        <w:t>Position description:</w:t>
-      </w:r>
-      <w:r>
-        <w:rPr>
-          <w:rFonts w:ascii="Arial" w:hAnsi="Arial"/>
-          <w:b w:val="false"/>
-          <w:bCs w:val="false"/>
-          <w:i w:val="false"/>
-          <w:iCs w:val="false"/>
-        </w:rPr>
-        <w:t xml:space="preserve"> Dev/Ops – Ops: Automate and streamline internal operations     </w:t>
-        <w:br/>
-        <w:t xml:space="preserve">     Dev: Generally participate in front end and back end development of J2EE application</w:t>
-      </w:r>
+      </w:pPr>
+      <w:r>
+        <w:rPr>
+          <w:rFonts w:ascii="Arial" w:hAnsi="Arial"/>
+          <w:b/>
+        </w:rPr>
+        <w:t xml:space="preserve"> </w:t>
+      </w:r>
+      <w:r>
+        <w:rPr>
+          <w:rFonts w:ascii="Arial" w:hAnsi="Arial"/>
+          <w:b/>
+        </w:rPr>
+        <w:t>DealerTrack</w:t>
+      </w:r>
+      <w:r>
+        <w:rPr>
+          <w:rFonts w:ascii="Arial" w:hAnsi="Arial"/>
+          <w:b/>
+        </w:rPr>
+        <w:t xml:space="preserve">              </w:t>
+      </w:r>
+      <w:r>
+        <w:rPr>
+          <w:rFonts w:ascii="Arial" w:hAnsi="Arial"/>
+          <w:b w:val="false"/>
+          <w:bCs w:val="false"/>
+          <w:i/>
+          <w:iCs/>
+        </w:rPr>
+        <w:t>Associate Software Engineer</w:t>
+      </w:r>
+      <w:r>
+        <w:rPr>
+          <w:rFonts w:ascii="Arial" w:hAnsi="Arial"/>
+          <w:b/>
+        </w:rPr>
+        <w:t xml:space="preserve">                                </w:t>
+      </w:r>
+      <w:r>
+        <w:rPr>
+          <w:rFonts w:ascii="Arial" w:hAnsi="Arial"/>
+          <w:b w:val="false"/>
+          <w:bCs w:val="false"/>
+          <w:i/>
+          <w:iCs/>
+        </w:rPr>
+        <w:t>(</w:t>
+      </w:r>
+      <w:r>
+        <w:rPr>
+          <w:rFonts w:ascii="Arial" w:hAnsi="Arial"/>
+          <w:b w:val="false"/>
+          <w:bCs w:val="false"/>
+          <w:i/>
+          <w:iCs/>
+        </w:rPr>
+        <w:t>May</w:t>
+      </w:r>
+      <w:r>
+        <w:rPr>
+          <w:rFonts w:ascii="Arial" w:hAnsi="Arial"/>
+          <w:b w:val="false"/>
+          <w:bCs w:val="false"/>
+          <w:i/>
+          <w:iCs/>
+        </w:rPr>
+        <w:t xml:space="preserve"> 201</w:t>
+      </w:r>
+      <w:r>
+        <w:rPr>
+          <w:rFonts w:ascii="Arial" w:hAnsi="Arial"/>
+          <w:b w:val="false"/>
+          <w:bCs w:val="false"/>
+          <w:i/>
+          <w:iCs/>
+        </w:rPr>
+        <w:t>5</w:t>
+      </w:r>
+      <w:r>
+        <w:rPr>
+          <w:rFonts w:ascii="Arial" w:hAnsi="Arial"/>
+          <w:b w:val="false"/>
+          <w:bCs w:val="false"/>
+          <w:i/>
+          <w:iCs/>
+        </w:rPr>
+        <w:t xml:space="preserve"> – </w:t>
+      </w:r>
+      <w:r>
+        <w:rPr>
+          <w:rFonts w:ascii="Arial" w:hAnsi="Arial"/>
+          <w:b w:val="false"/>
+          <w:bCs w:val="false"/>
+          <w:i/>
+          <w:iCs/>
+        </w:rPr>
+        <w:t>Present</w:t>
+      </w:r>
+      <w:r>
+        <w:rPr>
+          <w:rFonts w:ascii="Arial" w:hAnsi="Arial"/>
+          <w:b w:val="false"/>
+          <w:bCs w:val="false"/>
+          <w:i/>
+          <w:iCs/>
+        </w:rPr>
+        <w:t>)</w:t>
+      </w:r>
+      <w:r>
+        <w:rPr>
+          <w:rFonts w:ascii="Arial" w:hAnsi="Arial"/>
+          <w:b/>
+        </w:rPr>
+        <w:t xml:space="preserve"> </w:t>
+      </w:r>
+      <w:r/>
+    </w:p>
+    <w:p>
+      <w:pPr>
+        <w:pStyle w:val="Normal"/>
+        <w:ind w:left="0" w:right="0" w:hanging="0"/>
+      </w:pPr>
+      <w:r>
+        <w:rPr>
+          <w:rFonts w:ascii="Arial" w:hAnsi="Arial"/>
+          <w:b/>
+        </w:rPr>
+        <w:t xml:space="preserve">     </w:t>
+      </w:r>
+      <w:r/>
+    </w:p>
+    <w:p>
+      <w:pPr>
+        <w:pStyle w:val="Normal"/>
+        <w:ind w:left="0" w:right="0" w:hanging="0"/>
+      </w:pPr>
+      <w:r>
+        <w:rPr>
+          <w:rFonts w:ascii="Arial" w:hAnsi="Arial"/>
+          <w:b/>
+        </w:rPr>
+        <w:t xml:space="preserve"> </w:t>
+      </w:r>
+      <w:r>
+        <w:rPr>
+          <w:rFonts w:ascii="Arial" w:hAnsi="Arial"/>
+          <w:b/>
+        </w:rPr>
+        <w:t xml:space="preserve">Capitalsoft, Inc        </w:t>
+      </w:r>
+      <w:r>
+        <w:rPr>
+          <w:rFonts w:ascii="Arial" w:hAnsi="Arial"/>
+          <w:b w:val="false"/>
+          <w:bCs w:val="false"/>
+          <w:i/>
+          <w:iCs/>
+        </w:rPr>
+        <w:t xml:space="preserve">Dev/Ops Intern       </w:t>
+      </w:r>
+      <w:r>
+        <w:rPr>
+          <w:rFonts w:ascii="Arial" w:hAnsi="Arial"/>
+          <w:b/>
+        </w:rPr>
+        <w:t xml:space="preserve">                                         </w:t>
+      </w:r>
+      <w:r>
+        <w:rPr>
+          <w:rFonts w:ascii="Arial" w:hAnsi="Arial"/>
+          <w:b w:val="false"/>
+          <w:bCs w:val="false"/>
+          <w:i/>
+          <w:iCs/>
+        </w:rPr>
+        <w:t xml:space="preserve">(March 2014 – </w:t>
+      </w:r>
+      <w:r>
+        <w:rPr>
+          <w:rFonts w:ascii="Arial" w:hAnsi="Arial"/>
+          <w:b w:val="false"/>
+          <w:bCs w:val="false"/>
+          <w:i/>
+          <w:iCs/>
+        </w:rPr>
+        <w:t>May 2015</w:t>
+      </w:r>
+      <w:r>
+        <w:rPr>
+          <w:rFonts w:ascii="Arial" w:hAnsi="Arial"/>
+          <w:b w:val="false"/>
+          <w:bCs w:val="false"/>
+          <w:i/>
+          <w:iCs/>
+        </w:rPr>
+        <w:t>)</w:t>
+      </w:r>
+      <w:r/>
     </w:p>
     <w:p>
       <w:pPr>
@@ -1091,24 +1253,20 @@
           <w:ilvl w:val="0"/>
           <w:numId w:val="3"/>
         </w:numPr>
+      </w:pPr>
+      <w:r>
         <w:rPr>
           <w:rFonts w:ascii="Arial" w:hAnsi="Arial"/>
           <w:b w:val="false"/>
           <w:bCs w:val="false"/>
           <w:i w:val="false"/>
           <w:iCs w:val="false"/>
-        </w:rPr>
-      </w:pPr>
-      <w:r>
-        <w:rPr>
-          <w:rFonts w:ascii="Arial" w:hAnsi="Arial"/>
-          <w:b w:val="false"/>
-          <w:bCs w:val="false"/>
-          <w:i w:val="false"/>
-          <w:iCs w:val="false"/>
-        </w:rPr>
-        <w:t>Designed and implemented interfaces for GIS and document management</w:t>
-      </w:r>
+          <w:sz w:val="22"/>
+          <w:szCs w:val="22"/>
+        </w:rPr>
+        <w:t>Generally participate in front end and back end development of J2EE application</w:t>
+      </w:r>
+      <w:r/>
     </w:p>
     <w:p>
       <w:pPr>
@@ -1118,23 +1276,28 @@
           <w:numId w:val="3"/>
         </w:numPr>
         <w:rPr>
+          <w:i w:val="false"/>
+          <w:b w:val="false"/>
+          <w:i w:val="false"/>
+          <w:b w:val="false"/>
+          <w:iCs w:val="false"/>
+          <w:bCs w:val="false"/>
+          <w:rFonts w:ascii="Arial" w:hAnsi="Arial"/>
+        </w:rPr>
+      </w:pPr>
+      <w:r>
+        <w:rPr>
           <w:rFonts w:ascii="Arial" w:hAnsi="Arial"/>
           <w:b w:val="false"/>
           <w:bCs w:val="false"/>
           <w:i w:val="false"/>
           <w:iCs w:val="false"/>
-        </w:rPr>
-      </w:pPr>
-      <w:r>
-        <w:rPr>
-          <w:rFonts w:ascii="Arial" w:hAnsi="Arial"/>
-          <w:b w:val="false"/>
-          <w:bCs w:val="false"/>
-          <w:i w:val="false"/>
-          <w:iCs w:val="false"/>
-        </w:rPr>
-        <w:t>Implemented new build process which cut build time by 75% and otherwise increased productivity through JSP compilation and cleanup of dead code</w:t>
-      </w:r>
+          <w:sz w:val="22"/>
+          <w:szCs w:val="22"/>
+        </w:rPr>
+        <w:t>Designed and implemented interfaces for GIS and document management</w:t>
+      </w:r>
+      <w:r/>
     </w:p>
     <w:p>
       <w:pPr>
@@ -1144,23 +1307,28 @@
           <w:numId w:val="3"/>
         </w:numPr>
         <w:rPr>
+          <w:i w:val="false"/>
+          <w:b w:val="false"/>
+          <w:i w:val="false"/>
+          <w:b w:val="false"/>
+          <w:iCs w:val="false"/>
+          <w:bCs w:val="false"/>
+          <w:rFonts w:ascii="Arial" w:hAnsi="Arial"/>
+        </w:rPr>
+      </w:pPr>
+      <w:r>
+        <w:rPr>
           <w:rFonts w:ascii="Arial" w:hAnsi="Arial"/>
           <w:b w:val="false"/>
           <w:bCs w:val="false"/>
           <w:i w:val="false"/>
           <w:iCs w:val="false"/>
-        </w:rPr>
-      </w:pPr>
-      <w:r>
-        <w:rPr>
-          <w:rFonts w:ascii="Arial" w:hAnsi="Arial"/>
-          <w:b w:val="false"/>
-          <w:bCs w:val="false"/>
-          <w:i w:val="false"/>
-          <w:iCs w:val="false"/>
-        </w:rPr>
-        <w:t>Wrote technical documentation both for the code base and for end user help system</w:t>
-      </w:r>
+          <w:sz w:val="22"/>
+          <w:szCs w:val="22"/>
+        </w:rPr>
+        <w:t>Implemented new build process which cut build time by 75% and otherwise increased productivity through JSP compilation and cleanup of dead code</w:t>
+      </w:r>
+      <w:r/>
     </w:p>
     <w:p>
       <w:pPr>
@@ -1170,23 +1338,28 @@
           <w:numId w:val="3"/>
         </w:numPr>
         <w:rPr>
+          <w:i w:val="false"/>
+          <w:b w:val="false"/>
+          <w:i w:val="false"/>
+          <w:b w:val="false"/>
+          <w:iCs w:val="false"/>
+          <w:bCs w:val="false"/>
+          <w:rFonts w:ascii="Arial" w:hAnsi="Arial"/>
+        </w:rPr>
+      </w:pPr>
+      <w:r>
+        <w:rPr>
           <w:rFonts w:ascii="Arial" w:hAnsi="Arial"/>
           <w:b w:val="false"/>
           <w:bCs w:val="false"/>
           <w:i w:val="false"/>
           <w:iCs w:val="false"/>
-        </w:rPr>
-      </w:pPr>
-      <w:r>
-        <w:rPr>
-          <w:rFonts w:ascii="Arial" w:hAnsi="Arial"/>
-          <w:b w:val="false"/>
-          <w:bCs w:val="false"/>
-          <w:i w:val="false"/>
-          <w:iCs w:val="false"/>
-        </w:rPr>
-        <w:t>Implemented automated regression testing system</w:t>
-      </w:r>
+          <w:sz w:val="22"/>
+          <w:szCs w:val="22"/>
+        </w:rPr>
+        <w:t>Wrote technical documentation both for the code base and for end user help system</w:t>
+      </w:r>
+      <w:r/>
     </w:p>
     <w:p>
       <w:pPr>
@@ -1196,11 +1369,44 @@
           <w:numId w:val="3"/>
         </w:numPr>
         <w:rPr>
+          <w:i w:val="false"/>
+          <w:b w:val="false"/>
+          <w:i w:val="false"/>
+          <w:b w:val="false"/>
+          <w:iCs w:val="false"/>
+          <w:bCs w:val="false"/>
+          <w:rFonts w:ascii="Arial" w:hAnsi="Arial"/>
+        </w:rPr>
+      </w:pPr>
+      <w:r>
+        <w:rPr>
           <w:rFonts w:ascii="Arial" w:hAnsi="Arial"/>
           <w:b w:val="false"/>
           <w:bCs w:val="false"/>
           <w:i w:val="false"/>
           <w:iCs w:val="false"/>
+          <w:sz w:val="22"/>
+          <w:szCs w:val="22"/>
+        </w:rPr>
+        <w:t>Implemented automated regression testing system</w:t>
+      </w:r>
+      <w:r/>
+    </w:p>
+    <w:p>
+      <w:pPr>
+        <w:pStyle w:val="Normal"/>
+        <w:numPr>
+          <w:ilvl w:val="0"/>
+          <w:numId w:val="3"/>
+        </w:numPr>
+        <w:rPr>
+          <w:i w:val="false"/>
+          <w:b w:val="false"/>
+          <w:i w:val="false"/>
+          <w:b w:val="false"/>
+          <w:iCs w:val="false"/>
+          <w:bCs w:val="false"/>
+          <w:rFonts w:ascii="Arial" w:hAnsi="Arial"/>
         </w:rPr>
       </w:pPr>
       <w:r>
@@ -1210,9 +1416,12 @@
           <w:bCs w:val="false"/>
           <w:i w:val="false"/>
           <w:iCs w:val="false"/>
+          <w:sz w:val="22"/>
+          <w:szCs w:val="22"/>
         </w:rPr>
         <w:t xml:space="preserve">Setup and administered servers for SVN, Bugzilla, Oracle Database and Weblogic </w:t>
       </w:r>
+      <w:r/>
     </w:p>
     <w:p>
       <w:pPr>
@@ -1220,34 +1429,36 @@
         <w:spacing w:lineRule="auto" w:line="240"/>
         <w:jc w:val="center"/>
         <w:rPr>
-          <w:rFonts w:ascii="Arial" w:hAnsi="Arial"/>
-        </w:rPr>
-      </w:pPr>
-      <w:r>
-        <w:rPr>
-          <w:rFonts w:ascii="Arial" w:hAnsi="Arial"/>
-        </w:rPr>
-      </w:r>
+          <w:sz w:val="24"/>
+          <w:sz w:val="24"/>
+          <w:szCs w:val="24"/>
+          <w:rFonts w:ascii="Arial" w:hAnsi="Arial" w:eastAsia="DejaVu Sans" w:cs="Lohit Hindi"/>
+          <w:color w:val="00000A"/>
+          <w:lang w:val="en-US" w:eastAsia="zh-CN" w:bidi="hi-IN"/>
+        </w:rPr>
+      </w:pPr>
+      <w:r>
+        <w:rPr>
+          <w:rFonts w:ascii="Arial" w:hAnsi="Arial"/>
+        </w:rPr>
+      </w:r>
+      <w:r/>
     </w:p>
     <w:p>
       <w:pPr>
         <w:pStyle w:val="Normal"/>
         <w:spacing w:lineRule="auto" w:line="240"/>
         <w:jc w:val="center"/>
+      </w:pPr>
+      <w:r>
         <w:rPr>
           <w:rFonts w:ascii="Arial" w:hAnsi="Arial"/>
           <w:b/>
           <w:bCs/>
         </w:rPr>
-      </w:pPr>
-      <w:r>
-        <w:rPr>
-          <w:rFonts w:ascii="Arial" w:hAnsi="Arial"/>
-          <w:b/>
-          <w:bCs/>
-        </w:rPr>
         <w:t>References Available Upon Request</w:t>
       </w:r>
+      <w:r/>
     </w:p>
     <w:sectPr>
       <w:type w:val="nextPage"/>
@@ -1810,12 +2021,11 @@
 </file>
 
 <file path=word/styles.xml><?xml version="1.0" encoding="utf-8"?>
-<w:styles xmlns:w="http://schemas.openxmlformats.org/wordprocessingml/2006/main">
+<w:styles xmlns:w="http://schemas.openxmlformats.org/wordprocessingml/2006/main" xmlns:w14="http://schemas.microsoft.com/office/word/2010/wordml" xmlns:mc="http://schemas.openxmlformats.org/markup-compatibility/2006" mc:Ignorable="w14">
   <w:docDefaults>
     <w:rPrDefault>
       <w:rPr>
         <w:rFonts w:ascii="Liberation Serif" w:hAnsi="Liberation Serif" w:eastAsia="Droid Sans Fallback" w:cs="FreeSans"/>
-        <w:sz w:val="24"/>
         <w:szCs w:val="24"/>
         <w:lang w:val="en-US" w:eastAsia="zh-CN" w:bidi="hi-IN"/>
       </w:rPr>
@@ -2057,6 +2267,30 @@
       <w:rFonts w:cs="OpenSymbol"/>
     </w:rPr>
   </w:style>
+  <w:style w:type="character" w:styleId="ListLabel31">
+    <w:name w:val="ListLabel 31"/>
+    <w:rPr>
+      <w:rFonts w:cs="Symbol"/>
+    </w:rPr>
+  </w:style>
+  <w:style w:type="character" w:styleId="ListLabel32">
+    <w:name w:val="ListLabel 32"/>
+    <w:rPr>
+      <w:rFonts w:cs="Courier New"/>
+    </w:rPr>
+  </w:style>
+  <w:style w:type="character" w:styleId="ListLabel33">
+    <w:name w:val="ListLabel 33"/>
+    <w:rPr>
+      <w:rFonts w:cs="Wingdings"/>
+    </w:rPr>
+  </w:style>
+  <w:style w:type="character" w:styleId="ListLabel34">
+    <w:name w:val="ListLabel 34"/>
+    <w:rPr>
+      <w:rFonts w:cs="OpenSymbol"/>
+    </w:rPr>
+  </w:style>
   <w:style w:type="paragraph" w:styleId="Heading">
     <w:name w:val="Heading"/>
     <w:basedOn w:val="Normal"/>

</xml_diff>

<commit_message>
put in some info about my accomplishments at DT
</commit_message>
<xml_diff>
--- a/static/resume/resume.docx
+++ b/static/resume/resume.docx
@@ -11,26 +11,24 @@
         </w:pBdr>
         <w:jc w:val="center"/>
         <w:rPr>
-          <w:sz w:val="32"/>
-          <w:b w:val="false"/>
-          <w:sz w:val="32"/>
-          <w:b w:val="false"/>
-          <w:szCs w:val="32"/>
-          <w:bCs w:val="false"/>
-          <w:rFonts w:ascii="Arial" w:hAnsi="Arial"/>
-        </w:rPr>
-      </w:pPr>
-      <w:r>
-        <w:rPr>
-          <w:rFonts w:ascii="Arial" w:hAnsi="Arial"/>
+          <w:rFonts w:ascii="Arial" w:hAnsi="Arial"/>
+          <w:b w:val="false"/>
           <w:b w:val="false"/>
           <w:bCs w:val="false"/>
           <w:sz w:val="32"/>
           <w:szCs w:val="32"/>
         </w:rPr>
+      </w:pPr>
+      <w:r>
+        <w:rPr>
+          <w:rFonts w:ascii="Arial" w:hAnsi="Arial"/>
+          <w:b w:val="false"/>
+          <w:bCs w:val="false"/>
+          <w:sz w:val="32"/>
+          <w:szCs w:val="32"/>
+        </w:rPr>
         <w:t>Andrew Paettie</w:t>
       </w:r>
-      <w:r/>
     </w:p>
     <w:p>
       <w:pPr>
@@ -40,15 +38,19 @@
           <w:bottom w:val="double" w:sz="12" w:space="0" w:color="000001"/>
         </w:pBdr>
         <w:jc w:val="center"/>
-        <w:rPr>
-          <w:rFonts w:ascii="Arial" w:hAnsi="Arial"/>
-        </w:rPr>
-      </w:pPr>
-      <w:r>
-        <w:rPr>
-          <w:rFonts w:ascii="Arial" w:hAnsi="Arial"/>
-        </w:rPr>
-        <w:t xml:space="preserve">18950 Marsh Lane Apt 315 Dallas, TX 75287     (469)-263-7767     </w:t>
+        <w:rPr/>
+      </w:pPr>
+      <w:r>
+        <w:rPr>
+          <w:rFonts w:ascii="Arial" w:hAnsi="Arial"/>
+        </w:rPr>
+        <w:t>451 Lipizzan Lane Celina, TX 75009</w:t>
+      </w:r>
+      <w:r>
+        <w:rPr>
+          <w:rFonts w:ascii="Arial" w:hAnsi="Arial"/>
+        </w:rPr>
+        <w:t xml:space="preserve">     (469)-263-7767     </w:t>
       </w:r>
       <w:hyperlink r:id="rId2">
         <w:r>
@@ -65,7 +67,6 @@
         </w:rPr>
         <w:t xml:space="preserve"> </w:t>
       </w:r>
-      <w:r/>
     </w:p>
     <w:p>
       <w:pPr>
@@ -85,31 +86,33 @@
         </w:rPr>
         <w:t>www.andrewpaettie.com</w:t>
       </w:r>
-      <w:r/>
     </w:p>
     <w:p>
       <w:pPr>
         <w:pStyle w:val="Normal"/>
         <w:jc w:val="center"/>
         <w:rPr>
-          <w:sz w:val="24"/>
+          <w:rFonts w:ascii="Arial" w:hAnsi="Arial" w:eastAsia="DejaVu Sans" w:cs="Lohit Hindi"/>
+          <w:color w:val="00000A"/>
           <w:sz w:val="24"/>
           <w:szCs w:val="24"/>
-          <w:rFonts w:ascii="Arial" w:hAnsi="Arial" w:eastAsia="DejaVu Sans" w:cs="Lohit Hindi"/>
+          <w:lang w:val="en-US" w:eastAsia="zh-CN" w:bidi="hi-IN"/>
+        </w:rPr>
+      </w:pPr>
+      <w:r>
+        <w:rPr>
+          <w:rFonts w:eastAsia="DejaVu Sans" w:cs="Lohit Hindi" w:ascii="Arial" w:hAnsi="Arial"/>
           <w:color w:val="00000A"/>
+          <w:sz w:val="24"/>
+          <w:szCs w:val="24"/>
           <w:lang w:val="en-US" w:eastAsia="zh-CN" w:bidi="hi-IN"/>
         </w:rPr>
-      </w:pPr>
-      <w:r>
-        <w:rPr>
-          <w:rFonts w:ascii="Arial" w:hAnsi="Arial"/>
-        </w:rPr>
-      </w:r>
-      <w:r/>
+      </w:r>
     </w:p>
     <w:p>
       <w:pPr>
         <w:pStyle w:val="Normal"/>
+        <w:rPr/>
       </w:pPr>
       <w:r>
         <w:rPr>
@@ -119,51 +122,27 @@
           <w:sz w:val="20"/>
           <w:szCs w:val="20"/>
         </w:rPr>
-        <w:t xml:space="preserve">I am a Senior at the University of Texas at Dallas </w:t>
-      </w:r>
-      <w:r>
-        <w:rPr>
-          <w:rFonts w:ascii="Arial" w:hAnsi="Arial"/>
-          <w:i/>
-          <w:iCs/>
-          <w:sz w:val="20"/>
-          <w:szCs w:val="20"/>
-        </w:rPr>
-        <w:t xml:space="preserve">always on the look out for an interesting software development position. </w:t>
-      </w:r>
-      <w:r/>
+        <w:t>I am a primarily back-end software engineer who is always on the lookout for opportunities to create and use innovative technologies to create scalable and maintainable applications.</w:t>
+      </w:r>
     </w:p>
     <w:p>
       <w:pPr>
         <w:pStyle w:val="Heading1"/>
-        <w:rPr>
-          <w:b/>
+        <w:rPr/>
+      </w:pPr>
+      <w:r>
+        <w:rPr>
           <w:b/>
           <w:bCs/>
         </w:rPr>
-      </w:pPr>
-      <w:r>
-        <w:rPr>
-          <w:b/>
-          <w:bCs/>
-        </w:rPr>
         <w:t>Education</w:t>
       </w:r>
-      <w:r/>
     </w:p>
     <w:p>
       <w:pPr>
         <w:pStyle w:val="Normal"/>
         <w:ind w:left="0" w:right="0" w:hanging="0"/>
-        <w:rPr>
-          <w:i/>
-          <w:b/>
-          <w:i/>
-          <w:b/>
-          <w:iCs/>
-          <w:bCs/>
-          <w:rFonts w:ascii="Arial" w:hAnsi="Arial"/>
-        </w:rPr>
+        <w:rPr/>
       </w:pPr>
       <w:r>
         <w:rPr>
@@ -193,9 +172,28 @@
           <w:i/>
           <w:iCs/>
         </w:rPr>
-        <w:t xml:space="preserve">        GPA: 3.086   Major GPA: 3.876</w:t>
-      </w:r>
-      <w:r/>
+        <w:t xml:space="preserve">        GPA: 3.</w:t>
+      </w:r>
+      <w:r>
+        <w:rPr>
+          <w:rFonts w:ascii="Arial" w:hAnsi="Arial"/>
+          <w:b/>
+          <w:bCs/>
+          <w:i/>
+          <w:iCs/>
+        </w:rPr>
+        <w:t>174</w:t>
+      </w:r>
+      <w:r>
+        <w:rPr>
+          <w:rFonts w:ascii="Arial" w:hAnsi="Arial"/>
+          <w:b/>
+          <w:bCs/>
+          <w:i/>
+          <w:iCs/>
+        </w:rPr>
+        <w:t xml:space="preserve">   Major GPA: 3.876</w:t>
+      </w:r>
     </w:p>
     <w:p>
       <w:pPr>
@@ -204,36 +202,26 @@
           <w:ilvl w:val="0"/>
           <w:numId w:val="1"/>
         </w:numPr>
-        <w:rPr>
-          <w:rFonts w:ascii="Arial" w:hAnsi="Arial"/>
-        </w:rPr>
-      </w:pPr>
-      <w:r>
-        <w:rPr>
-          <w:rFonts w:ascii="Arial" w:hAnsi="Arial"/>
-        </w:rPr>
-        <w:t>Candidate for B.S. Degree in Computer Science</w:t>
-      </w:r>
-      <w:r/>
-    </w:p>
-    <w:p>
-      <w:pPr>
-        <w:pStyle w:val="Normal"/>
-        <w:numPr>
-          <w:ilvl w:val="0"/>
-          <w:numId w:val="1"/>
-        </w:numPr>
-        <w:rPr>
-          <w:rFonts w:ascii="Arial" w:hAnsi="Arial"/>
-        </w:rPr>
-      </w:pPr>
-      <w:r>
-        <w:rPr>
-          <w:rFonts w:ascii="Arial" w:hAnsi="Arial"/>
-        </w:rPr>
-        <w:t>Expected to graduate in December 2015</w:t>
-      </w:r>
-      <w:r/>
+        <w:rPr/>
+      </w:pPr>
+      <w:r>
+        <w:rPr>
+          <w:rFonts w:ascii="Arial" w:hAnsi="Arial"/>
+        </w:rPr>
+        <w:t xml:space="preserve">Graduated with </w:t>
+      </w:r>
+      <w:r>
+        <w:rPr>
+          <w:rFonts w:ascii="Arial" w:hAnsi="Arial"/>
+        </w:rPr>
+        <w:t xml:space="preserve">B.S. Computer Science </w:t>
+      </w:r>
+      <w:r>
+        <w:rPr>
+          <w:rFonts w:ascii="Arial" w:hAnsi="Arial"/>
+        </w:rPr>
+        <w:t>in December 2015</w:t>
+      </w:r>
     </w:p>
     <w:p>
       <w:pPr>
@@ -253,7 +241,6 @@
         </w:rPr>
         <w:t>Interesting Courses Taken: Data Structures, Discrete Math, Algorithm Analysis, Machine learning, Artificial Intelligence, Computer and Network Security</w:t>
       </w:r>
-      <w:r/>
     </w:p>
     <w:p>
       <w:pPr>
@@ -271,13 +258,12 @@
         </w:rPr>
         <w:t>Skills</w:t>
       </w:r>
-      <w:r/>
     </w:p>
     <w:tbl>
       <w:tblPr>
         <w:tblW w:w="9628" w:type="dxa"/>
         <w:jc w:val="left"/>
-        <w:tblInd w:w="235" w:type="dxa"/>
+        <w:tblInd w:w="233" w:type="dxa"/>
         <w:tblBorders>
           <w:top w:val="single" w:sz="2" w:space="0" w:color="000001"/>
           <w:left w:val="single" w:sz="2" w:space="0" w:color="000001"/>
@@ -286,7 +272,7 @@
         </w:tblBorders>
         <w:tblCellMar>
           <w:top w:w="55" w:type="dxa"/>
-          <w:left w:w="45" w:type="dxa"/>
+          <w:left w:w="42" w:type="dxa"/>
           <w:bottom w:w="55" w:type="dxa"/>
           <w:right w:w="55" w:type="dxa"/>
         </w:tblCellMar>
@@ -308,7 +294,7 @@
             </w:tcBorders>
             <w:shd w:fill="FFFFFF" w:val="clear"/>
             <w:tcMar>
-              <w:left w:w="45" w:type="dxa"/>
+              <w:left w:w="42" w:type="dxa"/>
             </w:tcMar>
           </w:tcPr>
           <w:p>
@@ -316,7 +302,6 @@
               <w:pStyle w:val="TableContents"/>
               <w:rPr>
                 <w:sz w:val="22"/>
-                <w:sz w:val="22"/>
                 <w:szCs w:val="22"/>
               </w:rPr>
             </w:pPr>
@@ -327,7 +312,6 @@
               </w:rPr>
               <w:t>Programming</w:t>
             </w:r>
-            <w:r/>
           </w:p>
         </w:tc>
         <w:tc>
@@ -343,7 +327,7 @@
             </w:tcBorders>
             <w:shd w:fill="FFFFFF" w:val="clear"/>
             <w:tcMar>
-              <w:left w:w="45" w:type="dxa"/>
+              <w:left w:w="42" w:type="dxa"/>
             </w:tcMar>
           </w:tcPr>
           <w:p>
@@ -355,11 +339,7 @@
               <w:ind w:left="0" w:right="0" w:hanging="0"/>
               <w:jc w:val="left"/>
               <w:textAlignment w:val="baseline"/>
-              <w:rPr>
-                <w:sz w:val="22"/>
-                <w:sz w:val="22"/>
-                <w:szCs w:val="22"/>
-              </w:rPr>
+              <w:rPr/>
             </w:pPr>
             <w:r>
               <w:rPr>
@@ -391,7 +371,7 @@
                 <w:sz w:val="22"/>
                 <w:szCs w:val="22"/>
               </w:rPr>
-              <w:t xml:space="preserve">, EJB, JSP, Swing, and </w:t>
+              <w:t xml:space="preserve">, EJB, JSP, </w:t>
             </w:r>
             <w:r>
               <w:rPr>
@@ -400,14 +380,14 @@
                 <w:sz w:val="22"/>
                 <w:szCs w:val="22"/>
               </w:rPr>
-              <w:t>Android</w:t>
-            </w:r>
-            <w:r>
-              <w:rPr>
-                <w:sz w:val="22"/>
-                <w:szCs w:val="22"/>
-              </w:rPr>
-              <w:t xml:space="preserve"> SDK), </w:t>
+              <w:t>Spring</w:t>
+            </w:r>
+            <w:r>
+              <w:rPr>
+                <w:sz w:val="22"/>
+                <w:szCs w:val="22"/>
+              </w:rPr>
+              <w:t xml:space="preserve">, </w:t>
             </w:r>
             <w:r>
               <w:rPr>
@@ -416,14 +396,32 @@
                 <w:sz w:val="22"/>
                 <w:szCs w:val="22"/>
               </w:rPr>
-              <w:t>C/C++</w:t>
-            </w:r>
-            <w:r>
-              <w:rPr>
-                <w:sz w:val="22"/>
-                <w:szCs w:val="22"/>
-              </w:rPr>
-              <w:t xml:space="preserve">,  </w:t>
+              <w:t>Spring-boot</w:t>
+            </w:r>
+            <w:r>
+              <w:rPr>
+                <w:b w:val="false"/>
+                <w:bCs w:val="false"/>
+                <w:sz w:val="22"/>
+                <w:szCs w:val="22"/>
+              </w:rPr>
+              <w:t xml:space="preserve">, </w:t>
+            </w:r>
+            <w:r>
+              <w:rPr>
+                <w:b w:val="false"/>
+                <w:bCs w:val="false"/>
+                <w:sz w:val="22"/>
+                <w:szCs w:val="22"/>
+              </w:rPr>
+              <w:t>Swing</w:t>
+            </w:r>
+            <w:r>
+              <w:rPr>
+                <w:sz w:val="22"/>
+                <w:szCs w:val="22"/>
+              </w:rPr>
+              <w:t xml:space="preserve">, and </w:t>
             </w:r>
             <w:r>
               <w:rPr>
@@ -432,14 +430,14 @@
                 <w:sz w:val="22"/>
                 <w:szCs w:val="22"/>
               </w:rPr>
-              <w:t>MIPS</w:t>
-            </w:r>
-            <w:r>
-              <w:rPr>
-                <w:sz w:val="22"/>
-                <w:szCs w:val="22"/>
-              </w:rPr>
-              <w:t xml:space="preserve"> and basic </w:t>
+              <w:t>Android</w:t>
+            </w:r>
+            <w:r>
+              <w:rPr>
+                <w:sz w:val="22"/>
+                <w:szCs w:val="22"/>
+              </w:rPr>
+              <w:t xml:space="preserve"> SDK), </w:t>
             </w:r>
             <w:r>
               <w:rPr>
@@ -448,16 +446,189 @@
                 <w:sz w:val="22"/>
                 <w:szCs w:val="22"/>
               </w:rPr>
-              <w:t>x86</w:t>
-            </w:r>
-            <w:r>
-              <w:rPr>
-                <w:sz w:val="22"/>
-                <w:szCs w:val="22"/>
-              </w:rPr>
-              <w:t xml:space="preserve"> assembler</w:t>
-            </w:r>
-            <w:r/>
+              <w:t>C/C++</w:t>
+            </w:r>
+            <w:r>
+              <w:rPr>
+                <w:sz w:val="22"/>
+                <w:szCs w:val="22"/>
+              </w:rPr>
+              <w:t xml:space="preserve">,  </w:t>
+            </w:r>
+            <w:r>
+              <w:rPr>
+                <w:b w:val="false"/>
+                <w:bCs w:val="false"/>
+                <w:sz w:val="22"/>
+                <w:szCs w:val="22"/>
+              </w:rPr>
+              <w:t>MIPS</w:t>
+            </w:r>
+            <w:r>
+              <w:rPr>
+                <w:b/>
+                <w:bCs/>
+                <w:sz w:val="22"/>
+                <w:szCs w:val="22"/>
+              </w:rPr>
+              <w:t xml:space="preserve">, </w:t>
+            </w:r>
+            <w:r>
+              <w:rPr>
+                <w:b w:val="false"/>
+                <w:bCs w:val="false"/>
+                <w:sz w:val="22"/>
+                <w:szCs w:val="22"/>
+              </w:rPr>
+              <w:t>Groovy</w:t>
+            </w:r>
+            <w:r>
+              <w:rPr>
+                <w:b/>
+                <w:bCs/>
+                <w:sz w:val="22"/>
+                <w:szCs w:val="22"/>
+              </w:rPr>
+              <w:t xml:space="preserve"> </w:t>
+            </w:r>
+            <w:r>
+              <w:rPr>
+                <w:b w:val="false"/>
+                <w:bCs w:val="false"/>
+                <w:sz w:val="22"/>
+                <w:szCs w:val="22"/>
+              </w:rPr>
+              <w:t xml:space="preserve">(Grails), </w:t>
+            </w:r>
+            <w:r>
+              <w:rPr>
+                <w:rFonts w:ascii="Arial" w:hAnsi="Arial"/>
+                <w:b/>
+                <w:bCs/>
+                <w:sz w:val="22"/>
+                <w:szCs w:val="22"/>
+              </w:rPr>
+              <w:t>Python, BASH, VBScript</w:t>
+            </w:r>
+          </w:p>
+        </w:tc>
+      </w:tr>
+      <w:tr>
+        <w:trPr/>
+        <w:tc>
+          <w:tcPr>
+            <w:tcW w:w="2338" w:type="dxa"/>
+            <w:tcBorders>
+              <w:top w:val="single" w:sz="2" w:space="0" w:color="000001"/>
+              <w:left w:val="single" w:sz="2" w:space="0" w:color="000001"/>
+              <w:bottom w:val="single" w:sz="2" w:space="0" w:color="000001"/>
+              <w:insideH w:val="single" w:sz="2" w:space="0" w:color="000001"/>
+            </w:tcBorders>
+            <w:shd w:fill="FFFFFF" w:val="clear"/>
+            <w:tcMar>
+              <w:left w:w="42" w:type="dxa"/>
+            </w:tcMar>
+          </w:tcPr>
+          <w:p>
+            <w:pPr>
+              <w:pStyle w:val="TableContents"/>
+              <w:rPr/>
+            </w:pPr>
+            <w:r>
+              <w:rPr>
+                <w:sz w:val="22"/>
+                <w:szCs w:val="22"/>
+              </w:rPr>
+              <w:t>Web</w:t>
+            </w:r>
+          </w:p>
+        </w:tc>
+        <w:tc>
+          <w:tcPr>
+            <w:tcW w:w="7289" w:type="dxa"/>
+            <w:tcBorders>
+              <w:top w:val="single" w:sz="2" w:space="0" w:color="000001"/>
+              <w:left w:val="single" w:sz="2" w:space="0" w:color="000001"/>
+              <w:bottom w:val="single" w:sz="2" w:space="0" w:color="000001"/>
+              <w:right w:val="single" w:sz="2" w:space="0" w:color="000001"/>
+              <w:insideH w:val="single" w:sz="2" w:space="0" w:color="000001"/>
+              <w:insideV w:val="single" w:sz="2" w:space="0" w:color="000001"/>
+            </w:tcBorders>
+            <w:shd w:fill="FFFFFF" w:val="clear"/>
+            <w:tcMar>
+              <w:left w:w="42" w:type="dxa"/>
+            </w:tcMar>
+          </w:tcPr>
+          <w:p>
+            <w:pPr>
+              <w:pStyle w:val="TableContents"/>
+              <w:rPr/>
+            </w:pPr>
+            <w:r>
+              <w:rPr>
+                <w:b/>
+                <w:bCs/>
+                <w:sz w:val="22"/>
+                <w:szCs w:val="22"/>
+              </w:rPr>
+              <w:t>HTML</w:t>
+            </w:r>
+            <w:r>
+              <w:rPr>
+                <w:sz w:val="22"/>
+                <w:szCs w:val="22"/>
+              </w:rPr>
+              <w:t xml:space="preserve">, </w:t>
+            </w:r>
+            <w:r>
+              <w:rPr>
+                <w:b/>
+                <w:bCs/>
+                <w:sz w:val="22"/>
+                <w:szCs w:val="22"/>
+              </w:rPr>
+              <w:t xml:space="preserve">CSS, </w:t>
+            </w:r>
+            <w:r>
+              <w:rPr>
+                <w:rFonts w:ascii="Arial" w:hAnsi="Arial"/>
+                <w:b/>
+                <w:bCs/>
+                <w:sz w:val="22"/>
+                <w:szCs w:val="22"/>
+              </w:rPr>
+              <w:t xml:space="preserve">Javascript </w:t>
+            </w:r>
+            <w:r>
+              <w:rPr>
+                <w:rFonts w:ascii="Arial" w:hAnsi="Arial"/>
+                <w:b w:val="false"/>
+                <w:bCs w:val="false"/>
+                <w:sz w:val="22"/>
+                <w:szCs w:val="22"/>
+              </w:rPr>
+              <w:t>(</w:t>
+            </w:r>
+            <w:r>
+              <w:rPr>
+                <w:rFonts w:ascii="Arial" w:hAnsi="Arial"/>
+                <w:b/>
+                <w:bCs/>
+                <w:sz w:val="22"/>
+                <w:szCs w:val="22"/>
+              </w:rPr>
+              <w:t>AngularJS</w:t>
+            </w:r>
+            <w:r>
+              <w:rPr>
+                <w:rFonts w:ascii="Arial" w:hAnsi="Arial"/>
+                <w:b w:val="false"/>
+                <w:bCs w:val="false"/>
+                <w:sz w:val="22"/>
+                <w:szCs w:val="22"/>
+              </w:rPr>
+              <w:t>, JQuery), Apache</w:t>
+            </w:r>
           </w:p>
         </w:tc>
       </w:tr>
@@ -473,26 +644,18 @@
             </w:tcBorders>
             <w:shd w:fill="FFFFFF" w:val="clear"/>
             <w:tcMar>
-              <w:left w:w="45" w:type="dxa"/>
+              <w:left w:w="42" w:type="dxa"/>
             </w:tcMar>
           </w:tcPr>
           <w:p>
             <w:pPr>
               <w:pStyle w:val="TableContents"/>
-              <w:rPr>
-                <w:sz w:val="22"/>
-                <w:sz w:val="22"/>
-                <w:szCs w:val="22"/>
-              </w:rPr>
+              <w:rPr/>
             </w:pPr>
             <w:r>
-              <w:rPr>
-                <w:sz w:val="22"/>
-                <w:szCs w:val="22"/>
-              </w:rPr>
-              <w:t>Scripting</w:t>
-            </w:r>
-            <w:r/>
+              <w:rPr/>
+              <w:t>Datastores</w:t>
+            </w:r>
           </w:p>
         </w:tc>
         <w:tc>
@@ -507,33 +670,59 @@
             </w:tcBorders>
             <w:shd w:fill="FFFFFF" w:val="clear"/>
             <w:tcMar>
-              <w:left w:w="45" w:type="dxa"/>
+              <w:left w:w="42" w:type="dxa"/>
             </w:tcMar>
           </w:tcPr>
           <w:p>
             <w:pPr>
-              <w:pStyle w:val="Normal"/>
-              <w:rPr>
-                <w:sz w:val="22"/>
-                <w:b/>
-                <w:sz w:val="22"/>
-                <w:b/>
-                <w:szCs w:val="22"/>
-                <w:bCs/>
-                <w:rFonts w:ascii="Arial" w:hAnsi="Arial"/>
-              </w:rPr>
+              <w:pStyle w:val="TableContents"/>
+              <w:rPr/>
             </w:pPr>
             <w:r>
               <w:rPr>
-                <w:rFonts w:ascii="Arial" w:hAnsi="Arial"/>
                 <w:b/>
                 <w:bCs/>
                 <w:sz w:val="22"/>
                 <w:szCs w:val="22"/>
               </w:rPr>
-              <w:t>Python, BASH, VBScript, Javascript</w:t>
-            </w:r>
-            <w:r/>
+              <w:t xml:space="preserve">SQL </w:t>
+            </w:r>
+            <w:r>
+              <w:rPr>
+                <w:b w:val="false"/>
+                <w:bCs w:val="false"/>
+                <w:sz w:val="22"/>
+                <w:szCs w:val="22"/>
+              </w:rPr>
+              <w:t xml:space="preserve">(Oracle, </w:t>
+            </w:r>
+            <w:r>
+              <w:rPr>
+                <w:b w:val="false"/>
+                <w:bCs w:val="false"/>
+                <w:sz w:val="22"/>
+                <w:szCs w:val="22"/>
+              </w:rPr>
+              <w:t>MySQL, SqlServer, H2</w:t>
+            </w:r>
+            <w:r>
+              <w:rPr>
+                <w:b w:val="false"/>
+                <w:bCs w:val="false"/>
+                <w:sz w:val="22"/>
+                <w:szCs w:val="22"/>
+              </w:rPr>
+              <w:t xml:space="preserve">), </w:t>
+            </w:r>
+            <w:r>
+              <w:rPr>
+                <w:b w:val="false"/>
+                <w:bCs w:val="false"/>
+                <w:sz w:val="22"/>
+                <w:szCs w:val="22"/>
+              </w:rPr>
+              <w:t>Elasticsearch, Mongo, RabbitMQ</w:t>
+            </w:r>
           </w:p>
         </w:tc>
       </w:tr>
@@ -549,26 +738,18 @@
             </w:tcBorders>
             <w:shd w:fill="FFFFFF" w:val="clear"/>
             <w:tcMar>
-              <w:left w:w="45" w:type="dxa"/>
+              <w:left w:w="42" w:type="dxa"/>
             </w:tcMar>
           </w:tcPr>
           <w:p>
             <w:pPr>
               <w:pStyle w:val="TableContents"/>
-              <w:rPr>
-                <w:sz w:val="22"/>
-                <w:sz w:val="22"/>
-                <w:szCs w:val="22"/>
-              </w:rPr>
+              <w:rPr/>
             </w:pPr>
             <w:r>
-              <w:rPr>
-                <w:sz w:val="22"/>
-                <w:szCs w:val="22"/>
-              </w:rPr>
-              <w:t>Version Control</w:t>
-            </w:r>
-            <w:r/>
+              <w:rPr/>
+              <w:t>Misc.</w:t>
+            </w:r>
           </w:p>
         </w:tc>
         <w:tc>
@@ -583,22 +764,32 @@
             </w:tcBorders>
             <w:shd w:fill="FFFFFF" w:val="clear"/>
             <w:tcMar>
-              <w:left w:w="45" w:type="dxa"/>
+              <w:left w:w="42" w:type="dxa"/>
             </w:tcMar>
           </w:tcPr>
           <w:p>
             <w:pPr>
               <w:pStyle w:val="Normal"/>
-              <w:rPr>
-                <w:sz w:val="22"/>
-                <w:b/>
-                <w:sz w:val="22"/>
-                <w:b/>
-                <w:szCs w:val="22"/>
-                <w:bCs/>
+              <w:rPr/>
+            </w:pPr>
+            <w:r>
+              <w:rPr>
                 <w:rFonts w:ascii="Arial" w:hAnsi="Arial"/>
-              </w:rPr>
-            </w:pPr>
+                <w:sz w:val="22"/>
+                <w:szCs w:val="22"/>
+              </w:rPr>
+              <w:t xml:space="preserve">Docker, Puppet, Zookeeper, AWS, </w:t>
+            </w:r>
+            <w:r>
+              <w:rPr>
+                <w:rFonts w:ascii="Arial" w:hAnsi="Arial"/>
+                <w:b w:val="false"/>
+                <w:bCs w:val="false"/>
+                <w:sz w:val="22"/>
+                <w:szCs w:val="22"/>
+              </w:rPr>
+              <w:t>SVN</w:t>
+            </w:r>
             <w:r>
               <w:rPr>
                 <w:rFonts w:ascii="Arial" w:hAnsi="Arial"/>
@@ -607,9 +798,18 @@
                 <w:sz w:val="22"/>
                 <w:szCs w:val="22"/>
               </w:rPr>
-              <w:t>SVN, Git</w:t>
-            </w:r>
-            <w:r/>
+              <w:t>, Git</w:t>
+            </w:r>
+            <w:r>
+              <w:rPr>
+                <w:rFonts w:ascii="Arial" w:hAnsi="Arial"/>
+                <w:b w:val="false"/>
+                <w:bCs w:val="false"/>
+                <w:sz w:val="22"/>
+                <w:szCs w:val="22"/>
+              </w:rPr>
+              <w:t>, Unix command line tools</w:t>
+            </w:r>
           </w:p>
         </w:tc>
       </w:tr>
@@ -625,26 +825,18 @@
             </w:tcBorders>
             <w:shd w:fill="FFFFFF" w:val="clear"/>
             <w:tcMar>
-              <w:left w:w="45" w:type="dxa"/>
+              <w:left w:w="42" w:type="dxa"/>
             </w:tcMar>
           </w:tcPr>
           <w:p>
             <w:pPr>
               <w:pStyle w:val="TableContents"/>
-              <w:rPr>
-                <w:sz w:val="22"/>
-                <w:sz w:val="22"/>
-                <w:szCs w:val="22"/>
-              </w:rPr>
+              <w:rPr/>
             </w:pPr>
             <w:r>
-              <w:rPr>
-                <w:sz w:val="22"/>
-                <w:szCs w:val="22"/>
-              </w:rPr>
-              <w:t>Other</w:t>
-            </w:r>
-            <w:r/>
+              <w:rPr/>
+              <w:t>Operating Systems</w:t>
+            </w:r>
           </w:p>
         </w:tc>
         <w:tc>
@@ -659,231 +851,261 @@
             </w:tcBorders>
             <w:shd w:fill="FFFFFF" w:val="clear"/>
             <w:tcMar>
-              <w:left w:w="45" w:type="dxa"/>
+              <w:left w:w="42" w:type="dxa"/>
+            </w:tcMar>
+          </w:tcPr>
+          <w:p>
+            <w:pPr>
+              <w:pStyle w:val="Normal"/>
+              <w:rPr/>
+            </w:pPr>
+            <w:r>
+              <w:rPr>
+                <w:rFonts w:ascii="Arial" w:hAnsi="Arial"/>
+                <w:sz w:val="22"/>
+                <w:szCs w:val="22"/>
+              </w:rPr>
+              <w:t xml:space="preserve">Linux (Debian, Arch, </w:t>
+            </w:r>
+            <w:r>
+              <w:rPr>
+                <w:rFonts w:ascii="Arial" w:hAnsi="Arial"/>
+                <w:sz w:val="22"/>
+                <w:szCs w:val="22"/>
+              </w:rPr>
+              <w:t>RedHat and derivatives</w:t>
+            </w:r>
+            <w:r>
+              <w:rPr>
+                <w:rFonts w:ascii="Arial" w:hAnsi="Arial"/>
+                <w:sz w:val="22"/>
+                <w:szCs w:val="22"/>
+              </w:rPr>
+              <w:t xml:space="preserve">); Windows </w:t>
+            </w:r>
+            <w:r>
+              <w:rPr>
+                <w:rFonts w:ascii="Arial" w:hAnsi="Arial"/>
+                <w:sz w:val="22"/>
+                <w:szCs w:val="22"/>
+              </w:rPr>
+              <w:t xml:space="preserve">Server </w:t>
+            </w:r>
+            <w:r>
+              <w:rPr>
+                <w:rFonts w:ascii="Arial" w:hAnsi="Arial"/>
+                <w:sz w:val="22"/>
+                <w:szCs w:val="22"/>
+              </w:rPr>
+              <w:t>(2003/</w:t>
+            </w:r>
+            <w:r>
+              <w:rPr>
+                <w:rFonts w:ascii="Arial" w:hAnsi="Arial"/>
+                <w:sz w:val="22"/>
+                <w:szCs w:val="22"/>
+              </w:rPr>
+              <w:t>2008</w:t>
+            </w:r>
+            <w:r>
+              <w:rPr>
+                <w:rFonts w:ascii="Arial" w:hAnsi="Arial"/>
+                <w:sz w:val="22"/>
+                <w:szCs w:val="22"/>
+              </w:rPr>
+              <w:t xml:space="preserve">), </w:t>
+            </w:r>
+            <w:r>
+              <w:rPr>
+                <w:rFonts w:ascii="Arial" w:hAnsi="Arial"/>
+                <w:sz w:val="22"/>
+                <w:szCs w:val="22"/>
+              </w:rPr>
+              <w:t>OSX</w:t>
+            </w:r>
+          </w:p>
+        </w:tc>
+      </w:tr>
+      <w:tr>
+        <w:trPr/>
+        <w:tc>
+          <w:tcPr>
+            <w:tcW w:w="2338" w:type="dxa"/>
+            <w:tcBorders>
+              <w:left w:val="single" w:sz="2" w:space="0" w:color="000001"/>
+              <w:bottom w:val="single" w:sz="2" w:space="0" w:color="000001"/>
+              <w:insideH w:val="single" w:sz="2" w:space="0" w:color="000001"/>
+            </w:tcBorders>
+            <w:shd w:fill="FFFFFF" w:val="clear"/>
+            <w:tcMar>
+              <w:left w:w="42" w:type="dxa"/>
             </w:tcMar>
           </w:tcPr>
           <w:p>
             <w:pPr>
               <w:pStyle w:val="TableContents"/>
-              <w:rPr>
-                <w:sz w:val="22"/>
-                <w:b w:val="false"/>
-                <w:sz w:val="22"/>
-                <w:b w:val="false"/>
-                <w:szCs w:val="22"/>
-                <w:bCs w:val="false"/>
-              </w:rPr>
+              <w:rPr/>
             </w:pPr>
             <w:r>
-              <w:rPr>
-                <w:b/>
-                <w:bCs/>
-                <w:sz w:val="22"/>
-                <w:szCs w:val="22"/>
-              </w:rPr>
-              <w:t>HTML</w:t>
-            </w:r>
-            <w:r>
-              <w:rPr>
-                <w:sz w:val="22"/>
-                <w:szCs w:val="22"/>
-              </w:rPr>
-              <w:t xml:space="preserve">, </w:t>
-            </w:r>
-            <w:r>
-              <w:rPr>
-                <w:b/>
-                <w:bCs/>
-                <w:sz w:val="22"/>
-                <w:szCs w:val="22"/>
-              </w:rPr>
-              <w:t xml:space="preserve">CSS, SQL </w:t>
-            </w:r>
-            <w:r>
-              <w:rPr>
-                <w:b w:val="false"/>
-                <w:bCs w:val="false"/>
-                <w:sz w:val="22"/>
-                <w:szCs w:val="22"/>
-              </w:rPr>
-              <w:t>(Oracle and MYSQL)</w:t>
-            </w:r>
-            <w:r/>
+              <w:rPr/>
+              <w:t>Hardware</w:t>
+            </w:r>
+          </w:p>
+        </w:tc>
+        <w:tc>
+          <w:tcPr>
+            <w:tcW w:w="7289" w:type="dxa"/>
+            <w:tcBorders>
+              <w:left w:val="single" w:sz="2" w:space="0" w:color="000001"/>
+              <w:bottom w:val="single" w:sz="2" w:space="0" w:color="000001"/>
+              <w:right w:val="single" w:sz="2" w:space="0" w:color="000001"/>
+              <w:insideH w:val="single" w:sz="2" w:space="0" w:color="000001"/>
+              <w:insideV w:val="single" w:sz="2" w:space="0" w:color="000001"/>
+            </w:tcBorders>
+            <w:shd w:fill="FFFFFF" w:val="clear"/>
+            <w:tcMar>
+              <w:left w:w="42" w:type="dxa"/>
+            </w:tcMar>
+          </w:tcPr>
+          <w:p>
+            <w:pPr>
+              <w:pStyle w:val="Normal"/>
+              <w:rPr/>
+            </w:pPr>
+            <w:r>
+              <w:rPr>
+                <w:rFonts w:ascii="Arial" w:hAnsi="Arial"/>
+                <w:sz w:val="22"/>
+                <w:szCs w:val="22"/>
+              </w:rPr>
+              <w:t>Building and repairing PCs, general hardware troubleshooting</w:t>
+            </w:r>
+          </w:p>
+        </w:tc>
+      </w:tr>
+      <w:tr>
+        <w:trPr/>
+        <w:tc>
+          <w:tcPr>
+            <w:tcW w:w="2338" w:type="dxa"/>
+            <w:tcBorders>
+              <w:left w:val="single" w:sz="2" w:space="0" w:color="000001"/>
+              <w:bottom w:val="single" w:sz="2" w:space="0" w:color="000001"/>
+              <w:insideH w:val="single" w:sz="2" w:space="0" w:color="000001"/>
+            </w:tcBorders>
+            <w:shd w:fill="FFFFFF" w:val="clear"/>
+            <w:tcMar>
+              <w:left w:w="42" w:type="dxa"/>
+            </w:tcMar>
+          </w:tcPr>
+          <w:p>
+            <w:pPr>
+              <w:pStyle w:val="TableContents"/>
+              <w:rPr/>
+            </w:pPr>
+            <w:r>
+              <w:rPr/>
+              <w:t>Personal</w:t>
+            </w:r>
+          </w:p>
+        </w:tc>
+        <w:tc>
+          <w:tcPr>
+            <w:tcW w:w="7289" w:type="dxa"/>
+            <w:tcBorders>
+              <w:left w:val="single" w:sz="2" w:space="0" w:color="000001"/>
+              <w:bottom w:val="single" w:sz="2" w:space="0" w:color="000001"/>
+              <w:right w:val="single" w:sz="2" w:space="0" w:color="000001"/>
+              <w:insideH w:val="single" w:sz="2" w:space="0" w:color="000001"/>
+              <w:insideV w:val="single" w:sz="2" w:space="0" w:color="000001"/>
+            </w:tcBorders>
+            <w:shd w:fill="FFFFFF" w:val="clear"/>
+            <w:tcMar>
+              <w:left w:w="42" w:type="dxa"/>
+            </w:tcMar>
+          </w:tcPr>
+          <w:p>
+            <w:pPr>
+              <w:pStyle w:val="Normal"/>
+              <w:widowControl/>
+              <w:suppressAutoHyphens w:val="true"/>
+              <w:bidi w:val="0"/>
+              <w:ind w:left="360" w:right="0" w:hanging="360"/>
+              <w:jc w:val="left"/>
+              <w:textAlignment w:val="baseline"/>
+              <w:rPr/>
+            </w:pPr>
+            <w:r>
+              <w:rPr>
+                <w:rFonts w:ascii="Arial" w:hAnsi="Arial"/>
+                <w:sz w:val="22"/>
+                <w:szCs w:val="22"/>
+              </w:rPr>
+              <w:t>Hardworking, dedicated, and</w:t>
+            </w:r>
+            <w:bookmarkStart w:id="0" w:name="_GoBack"/>
+            <w:bookmarkEnd w:id="0"/>
+            <w:r>
+              <w:rPr>
+                <w:rFonts w:ascii="Arial" w:hAnsi="Arial"/>
+                <w:sz w:val="22"/>
+                <w:szCs w:val="22"/>
+              </w:rPr>
+              <w:t xml:space="preserve"> results driven team player.  </w:t>
+            </w:r>
+          </w:p>
+          <w:p>
+            <w:pPr>
+              <w:pStyle w:val="Normal"/>
+              <w:widowControl/>
+              <w:suppressAutoHyphens w:val="true"/>
+              <w:bidi w:val="0"/>
+              <w:ind w:left="360" w:right="0" w:hanging="360"/>
+              <w:jc w:val="left"/>
+              <w:textAlignment w:val="baseline"/>
+              <w:rPr/>
+            </w:pPr>
+            <w:r>
+              <w:rPr>
+                <w:rFonts w:ascii="Arial" w:hAnsi="Arial"/>
+                <w:sz w:val="22"/>
+                <w:szCs w:val="22"/>
+              </w:rPr>
+              <w:t>Absolutely love analyzing systems to find inefficiencies and faul</w:t>
+            </w:r>
+            <w:r>
+              <w:rPr>
+                <w:rFonts w:ascii="Arial" w:hAnsi="Arial"/>
+                <w:sz w:val="22"/>
+                <w:szCs w:val="22"/>
+              </w:rPr>
+              <w:t>ts.</w:t>
+            </w:r>
           </w:p>
         </w:tc>
       </w:tr>
     </w:tbl>
     <w:p>
       <w:pPr>
-        <w:pStyle w:val="Normal"/>
-        <w:rPr>
-          <w:sz w:val="24"/>
-          <w:sz w:val="24"/>
-          <w:szCs w:val="24"/>
-          <w:rFonts w:ascii="Arial" w:hAnsi="Arial" w:eastAsia="DejaVu Sans" w:cs="Lohit Hindi"/>
-          <w:color w:val="00000A"/>
-          <w:lang w:val="en-US" w:eastAsia="zh-CN" w:bidi="hi-IN"/>
-        </w:rPr>
-      </w:pPr>
-      <w:r>
-        <w:rPr>
-          <w:rFonts w:ascii="Arial" w:hAnsi="Arial"/>
-        </w:rPr>
-      </w:r>
-      <w:r/>
+        <w:pStyle w:val="Heading1"/>
+        <w:rPr/>
+      </w:pPr>
+      <w:r>
+        <w:rPr>
+          <w:b/>
+          <w:bCs/>
+        </w:rPr>
+        <w:t>Select Academic Projects</w:t>
+      </w:r>
     </w:p>
     <w:p>
       <w:pPr>
         <w:pStyle w:val="Normal"/>
         <w:rPr>
           <w:rFonts w:ascii="Arial" w:hAnsi="Arial"/>
-        </w:rPr>
-      </w:pPr>
-      <w:r>
-        <w:rPr>
-          <w:rFonts w:ascii="Arial" w:hAnsi="Arial"/>
-          <w:i/>
-          <w:iCs/>
-          <w:sz w:val="22"/>
-          <w:szCs w:val="22"/>
-        </w:rPr>
-        <w:t>Software</w:t>
-      </w:r>
-      <w:r>
-        <w:rPr>
-          <w:rFonts w:ascii="Arial" w:hAnsi="Arial"/>
-          <w:sz w:val="22"/>
-          <w:szCs w:val="22"/>
-        </w:rPr>
-        <w:t>: Eclipse, Visual Studio, IntelliJ (and derivatives), VMware, GDB, Photoshop</w:t>
-      </w:r>
-      <w:r/>
-    </w:p>
-    <w:p>
-      <w:pPr>
-        <w:pStyle w:val="Normal"/>
-        <w:rPr>
-          <w:rFonts w:ascii="Arial" w:hAnsi="Arial"/>
-        </w:rPr>
-      </w:pPr>
-      <w:r>
-        <w:rPr>
-          <w:rFonts w:ascii="Arial" w:hAnsi="Arial"/>
-          <w:i/>
-          <w:iCs/>
-          <w:sz w:val="22"/>
-          <w:szCs w:val="22"/>
-        </w:rPr>
-        <w:t>Operating Systems</w:t>
-      </w:r>
-      <w:r>
-        <w:rPr>
-          <w:rFonts w:ascii="Arial" w:hAnsi="Arial"/>
-          <w:sz w:val="22"/>
-          <w:szCs w:val="22"/>
-        </w:rPr>
-        <w:t>: Linux (Debian and variants, Arch); Windows (Server 2003 and up)</w:t>
-      </w:r>
-      <w:r/>
-    </w:p>
-    <w:p>
-      <w:pPr>
-        <w:pStyle w:val="Normal"/>
-        <w:rPr>
-          <w:rFonts w:ascii="Arial" w:hAnsi="Arial"/>
-        </w:rPr>
-      </w:pPr>
-      <w:r>
-        <w:rPr>
-          <w:rFonts w:ascii="Arial" w:hAnsi="Arial"/>
-          <w:i/>
-          <w:iCs/>
-          <w:sz w:val="22"/>
-          <w:szCs w:val="22"/>
-        </w:rPr>
-        <w:t>Hardware</w:t>
-      </w:r>
-      <w:r>
-        <w:rPr>
-          <w:rFonts w:ascii="Arial" w:hAnsi="Arial"/>
-          <w:sz w:val="22"/>
-          <w:szCs w:val="22"/>
-        </w:rPr>
-        <w:t>: Building and repairing PCs, general hardware troubleshooting</w:t>
-      </w:r>
-      <w:r/>
-    </w:p>
-    <w:p>
-      <w:pPr>
-        <w:pStyle w:val="Normal"/>
-        <w:widowControl/>
-        <w:suppressAutoHyphens w:val="true"/>
-        <w:bidi w:val="0"/>
-        <w:ind w:left="360" w:right="0" w:hanging="360"/>
-        <w:jc w:val="left"/>
-        <w:textAlignment w:val="baseline"/>
-        <w:rPr>
-          <w:rFonts w:ascii="Arial" w:hAnsi="Arial"/>
-        </w:rPr>
-      </w:pPr>
-      <w:r>
-        <w:rPr>
-          <w:rFonts w:ascii="Arial" w:hAnsi="Arial"/>
-          <w:i/>
-          <w:iCs/>
-          <w:sz w:val="22"/>
-          <w:szCs w:val="22"/>
-        </w:rPr>
-        <w:t>Personal</w:t>
-      </w:r>
-      <w:r>
-        <w:rPr>
-          <w:rFonts w:ascii="Arial" w:hAnsi="Arial"/>
-          <w:sz w:val="22"/>
-          <w:szCs w:val="22"/>
-        </w:rPr>
-        <w:t>: Hardworking, dedicated, and</w:t>
-      </w:r>
-      <w:bookmarkStart w:id="0" w:name="_GoBack"/>
-      <w:bookmarkEnd w:id="0"/>
-      <w:r>
-        <w:rPr>
-          <w:rFonts w:ascii="Arial" w:hAnsi="Arial"/>
-          <w:sz w:val="22"/>
-          <w:szCs w:val="22"/>
-        </w:rPr>
-        <w:t xml:space="preserve"> results driven team player.  Absolutely love analyzing systems to find inefficiencies and faults in general </w:t>
-      </w:r>
-      <w:r/>
-    </w:p>
-    <w:p>
-      <w:pPr>
-        <w:pStyle w:val="Heading1"/>
-      </w:pPr>
-      <w:r>
-        <w:rPr>
-          <w:b/>
-          <w:bCs/>
-        </w:rPr>
-        <w:t xml:space="preserve">Select </w:t>
-      </w:r>
-      <w:r>
-        <w:rPr>
-          <w:b/>
-          <w:bCs/>
-        </w:rPr>
-        <w:t>Academic Projects</w:t>
-      </w:r>
-      <w:r/>
-    </w:p>
-    <w:p>
-      <w:pPr>
-        <w:pStyle w:val="Normal"/>
-        <w:rPr>
           <w:i/>
           <w:i/>
           <w:iCs/>
-          <w:rFonts w:ascii="Arial" w:hAnsi="Arial"/>
         </w:rPr>
       </w:pPr>
       <w:r>
@@ -930,7 +1152,6 @@
         </w:rPr>
         <w:t xml:space="preserve">                                        (Computer Science II Spring 2013)</w:t>
       </w:r>
-      <w:r/>
     </w:p>
     <w:p>
       <w:pPr>
@@ -951,7 +1172,6 @@
         </w:rPr>
         <w:t>Led team: delegated roles to team members, planned and implemented general framework of program, managed time-lines</w:t>
       </w:r>
-      <w:r/>
     </w:p>
     <w:p>
       <w:pPr>
@@ -960,15 +1180,7 @@
           <w:ilvl w:val="0"/>
           <w:numId w:val="2"/>
         </w:numPr>
-        <w:rPr>
-          <w:i/>
-          <w:b w:val="false"/>
-          <w:i/>
-          <w:b w:val="false"/>
-          <w:iCs/>
-          <w:bCs w:val="false"/>
-          <w:rFonts w:ascii="Arial" w:hAnsi="Arial"/>
-        </w:rPr>
+        <w:rPr/>
       </w:pPr>
       <w:r>
         <w:rPr>
@@ -976,7 +1188,23 @@
           <w:sz w:val="22"/>
           <w:szCs w:val="22"/>
         </w:rPr>
-        <w:t xml:space="preserve">Code at github: </w:t>
+        <w:t xml:space="preserve">Code </w:t>
+      </w:r>
+      <w:r>
+        <w:rPr>
+          <w:rFonts w:ascii="Arial" w:hAnsi="Arial"/>
+          <w:sz w:val="22"/>
+          <w:szCs w:val="22"/>
+        </w:rPr>
+        <w:t>on</w:t>
+      </w:r>
+      <w:r>
+        <w:rPr>
+          <w:rFonts w:ascii="Arial" w:hAnsi="Arial"/>
+          <w:sz w:val="22"/>
+          <w:szCs w:val="22"/>
+        </w:rPr>
+        <w:t xml:space="preserve"> github: </w:t>
       </w:r>
       <w:r>
         <w:rPr>
@@ -990,11 +1218,11 @@
         </w:rPr>
         <w:t>github.com/cazlo/heli-madness</w:t>
       </w:r>
-      <w:r/>
     </w:p>
     <w:p>
       <w:pPr>
         <w:pStyle w:val="Normal"/>
+        <w:rPr/>
       </w:pPr>
       <w:r>
         <w:rPr>
@@ -1022,7 +1250,6 @@
         </w:rPr>
         <w:t>github.com/cazlo and www.andrewpaettie.com</w:t>
       </w:r>
-      <w:r/>
     </w:p>
     <w:p>
       <w:pPr>
@@ -1040,12 +1267,12 @@
         </w:rPr>
         <w:t>Select Work Experience</w:t>
       </w:r>
-      <w:r/>
     </w:p>
     <w:p>
       <w:pPr>
         <w:pStyle w:val="Normal"/>
         <w:ind w:left="0" w:right="0" w:hanging="0"/>
+        <w:rPr/>
       </w:pPr>
       <w:r>
         <w:rPr>
@@ -1059,14 +1286,7 @@
           <w:rFonts w:ascii="Arial" w:hAnsi="Arial"/>
           <w:b/>
         </w:rPr>
-        <w:t>DealerTrack</w:t>
-      </w:r>
-      <w:r>
-        <w:rPr>
-          <w:rFonts w:ascii="Arial" w:hAnsi="Arial"/>
-          <w:b/>
-        </w:rPr>
-        <w:t xml:space="preserve">              </w:t>
+        <w:t xml:space="preserve">DealerTrack              </w:t>
       </w:r>
       <w:r>
         <w:rPr>
@@ -1076,14 +1296,14 @@
           <w:i/>
           <w:iCs/>
         </w:rPr>
-        <w:t>Associate Software Engineer</w:t>
+        <w:t>Software Engineer</w:t>
       </w:r>
       <w:r>
         <w:rPr>
           <w:rFonts w:ascii="Arial" w:hAnsi="Arial"/>
           <w:b/>
         </w:rPr>
-        <w:t xml:space="preserve">                                </w:t>
+        <w:t xml:space="preserve">                                                 </w:t>
       </w:r>
       <w:r>
         <w:rPr>
@@ -1093,7 +1313,201 @@
           <w:i/>
           <w:iCs/>
         </w:rPr>
-        <w:t>(</w:t>
+        <w:t>(May 2015 – Present)</w:t>
+      </w:r>
+      <w:r>
+        <w:rPr>
+          <w:rFonts w:ascii="Arial" w:hAnsi="Arial"/>
+          <w:b/>
+        </w:rPr>
+        <w:t xml:space="preserve"> </w:t>
+      </w:r>
+    </w:p>
+    <w:p>
+      <w:pPr>
+        <w:pStyle w:val="TextBody"/>
+        <w:numPr>
+          <w:ilvl w:val="0"/>
+          <w:numId w:val="4"/>
+        </w:numPr>
+        <w:spacing w:before="0" w:after="0"/>
+        <w:rPr>
+          <w:rFonts w:ascii="Arial" w:hAnsi="Arial"/>
+          <w:b w:val="false"/>
+          <w:b w:val="false"/>
+          <w:bCs w:val="false"/>
+          <w:i w:val="false"/>
+          <w:caps w:val="false"/>
+          <w:smallCaps w:val="false"/>
+          <w:color w:val="333333"/>
+          <w:spacing w:val="0"/>
+          <w:sz w:val="22"/>
+          <w:szCs w:val="22"/>
+        </w:rPr>
+      </w:pPr>
+      <w:r>
+        <w:rPr>
+          <w:rFonts w:ascii="Arial" w:hAnsi="Arial"/>
+          <w:b w:val="false"/>
+          <w:bCs w:val="false"/>
+          <w:i w:val="false"/>
+          <w:caps w:val="false"/>
+          <w:smallCaps w:val="false"/>
+          <w:color w:val="333333"/>
+          <w:spacing w:val="0"/>
+          <w:sz w:val="22"/>
+          <w:szCs w:val="22"/>
+        </w:rPr>
+        <w:t>Develop and maintain micro-services which aggregate data and serve it in a scalable way</w:t>
+      </w:r>
+    </w:p>
+    <w:p>
+      <w:pPr>
+        <w:pStyle w:val="TextBody"/>
+        <w:numPr>
+          <w:ilvl w:val="0"/>
+          <w:numId w:val="4"/>
+        </w:numPr>
+        <w:spacing w:before="0" w:after="0"/>
+        <w:rPr>
+          <w:rFonts w:ascii="Arial" w:hAnsi="Arial"/>
+          <w:b w:val="false"/>
+          <w:b w:val="false"/>
+          <w:bCs w:val="false"/>
+          <w:i w:val="false"/>
+          <w:caps w:val="false"/>
+          <w:smallCaps w:val="false"/>
+          <w:color w:val="333333"/>
+          <w:spacing w:val="0"/>
+          <w:sz w:val="22"/>
+          <w:szCs w:val="22"/>
+        </w:rPr>
+      </w:pPr>
+      <w:r>
+        <w:rPr>
+          <w:rFonts w:ascii="Arial" w:hAnsi="Arial"/>
+          <w:b w:val="false"/>
+          <w:bCs w:val="false"/>
+          <w:i w:val="false"/>
+          <w:caps w:val="false"/>
+          <w:smallCaps w:val="false"/>
+          <w:color w:val="333333"/>
+          <w:spacing w:val="0"/>
+          <w:sz w:val="22"/>
+          <w:szCs w:val="22"/>
+        </w:rPr>
+        <w:t>Migrated core systems to a more modern tech stack for better maintainability and performance</w:t>
+      </w:r>
+    </w:p>
+    <w:p>
+      <w:pPr>
+        <w:pStyle w:val="TextBody"/>
+        <w:numPr>
+          <w:ilvl w:val="0"/>
+          <w:numId w:val="4"/>
+        </w:numPr>
+        <w:spacing w:before="0" w:after="0"/>
+        <w:rPr>
+          <w:rFonts w:ascii="Arial" w:hAnsi="Arial"/>
+          <w:b w:val="false"/>
+          <w:b w:val="false"/>
+          <w:bCs w:val="false"/>
+          <w:i w:val="false"/>
+          <w:caps w:val="false"/>
+          <w:smallCaps w:val="false"/>
+          <w:color w:val="333333"/>
+          <w:spacing w:val="0"/>
+          <w:sz w:val="22"/>
+          <w:szCs w:val="22"/>
+        </w:rPr>
+      </w:pPr>
+      <w:r>
+        <w:rPr>
+          <w:rFonts w:ascii="Arial" w:hAnsi="Arial"/>
+          <w:b w:val="false"/>
+          <w:bCs w:val="false"/>
+          <w:i w:val="false"/>
+          <w:caps w:val="false"/>
+          <w:smallCaps w:val="false"/>
+          <w:color w:val="333333"/>
+          <w:spacing w:val="0"/>
+          <w:sz w:val="22"/>
+          <w:szCs w:val="22"/>
+        </w:rPr>
+        <w:t>Integrated with automated deployment tools to support continuous deployment and integration</w:t>
+      </w:r>
+    </w:p>
+    <w:p>
+      <w:pPr>
+        <w:pStyle w:val="TextBody"/>
+        <w:numPr>
+          <w:ilvl w:val="0"/>
+          <w:numId w:val="4"/>
+        </w:numPr>
+        <w:spacing w:before="0" w:after="0"/>
+        <w:rPr/>
+      </w:pPr>
+      <w:r>
+        <w:rPr>
+          <w:rFonts w:ascii="Arial" w:hAnsi="Arial"/>
+          <w:b w:val="false"/>
+          <w:bCs w:val="false"/>
+          <w:i w:val="false"/>
+          <w:caps w:val="false"/>
+          <w:smallCaps w:val="false"/>
+          <w:color w:val="333333"/>
+          <w:spacing w:val="0"/>
+          <w:sz w:val="22"/>
+          <w:szCs w:val="22"/>
+        </w:rPr>
+        <w:t>Installed monitoring and alerting to get increased visibility into key performance indicators</w:t>
+      </w:r>
+    </w:p>
+    <w:p>
+      <w:pPr>
+        <w:pStyle w:val="TextBody"/>
+        <w:numPr>
+          <w:ilvl w:val="0"/>
+          <w:numId w:val="4"/>
+        </w:numPr>
+        <w:spacing w:before="0" w:after="0"/>
+        <w:rPr/>
+      </w:pPr>
+      <w:r>
+        <w:rPr>
+          <w:rFonts w:ascii="Arial" w:hAnsi="Arial"/>
+          <w:b w:val="false"/>
+          <w:bCs w:val="false"/>
+          <w:i w:val="false"/>
+          <w:caps w:val="false"/>
+          <w:smallCaps w:val="false"/>
+          <w:color w:val="333333"/>
+          <w:spacing w:val="0"/>
+          <w:sz w:val="22"/>
+          <w:szCs w:val="22"/>
+        </w:rPr>
+        <w:t>Created internal applications to ease troubleshooting issues and testing</w:t>
+      </w:r>
+    </w:p>
+    <w:p>
+      <w:pPr>
+        <w:pStyle w:val="Normal"/>
+        <w:ind w:left="0" w:right="0" w:hanging="0"/>
+        <w:rPr/>
+      </w:pPr>
+      <w:r>
+        <w:rPr>
+          <w:rFonts w:ascii="Arial" w:hAnsi="Arial"/>
+          <w:b/>
+        </w:rPr>
+        <w:t xml:space="preserve"> </w:t>
+      </w:r>
+      <w:r>
+        <w:rPr>
+          <w:rFonts w:ascii="Arial" w:hAnsi="Arial"/>
+          <w:b/>
+        </w:rPr>
+        <w:t xml:space="preserve">Capitalsoft, Inc        </w:t>
       </w:r>
       <w:r>
         <w:rPr>
@@ -1103,7 +1517,14 @@
           <w:i/>
           <w:iCs/>
         </w:rPr>
-        <w:t>May</w:t>
+        <w:t xml:space="preserve">Dev/Ops Intern       </w:t>
+      </w:r>
+      <w:r>
+        <w:rPr>
+          <w:rFonts w:ascii="Arial" w:hAnsi="Arial"/>
+          <w:b/>
+        </w:rPr>
+        <w:t xml:space="preserve">                                         </w:t>
       </w:r>
       <w:r>
         <w:rPr>
@@ -1113,138 +1534,8 @@
           <w:i/>
           <w:iCs/>
         </w:rPr>
-        <w:t xml:space="preserve"> 201</w:t>
-      </w:r>
-      <w:r>
-        <w:rPr>
-          <w:rFonts w:ascii="Arial" w:hAnsi="Arial"/>
-          <w:b w:val="false"/>
-          <w:bCs w:val="false"/>
-          <w:i/>
-          <w:iCs/>
-        </w:rPr>
-        <w:t>5</w:t>
-      </w:r>
-      <w:r>
-        <w:rPr>
-          <w:rFonts w:ascii="Arial" w:hAnsi="Arial"/>
-          <w:b w:val="false"/>
-          <w:bCs w:val="false"/>
-          <w:i/>
-          <w:iCs/>
-        </w:rPr>
-        <w:t xml:space="preserve"> – </w:t>
-      </w:r>
-      <w:r>
-        <w:rPr>
-          <w:rFonts w:ascii="Arial" w:hAnsi="Arial"/>
-          <w:b w:val="false"/>
-          <w:bCs w:val="false"/>
-          <w:i/>
-          <w:iCs/>
-        </w:rPr>
-        <w:t>Present</w:t>
-      </w:r>
-      <w:r>
-        <w:rPr>
-          <w:rFonts w:ascii="Arial" w:hAnsi="Arial"/>
-          <w:b w:val="false"/>
-          <w:bCs w:val="false"/>
-          <w:i/>
-          <w:iCs/>
-        </w:rPr>
-        <w:t>)</w:t>
-      </w:r>
-      <w:r>
-        <w:rPr>
-          <w:rFonts w:ascii="Arial" w:hAnsi="Arial"/>
-          <w:b/>
-        </w:rPr>
-        <w:t xml:space="preserve"> </w:t>
-      </w:r>
-      <w:r/>
-    </w:p>
-    <w:p>
-      <w:pPr>
-        <w:pStyle w:val="Normal"/>
-        <w:ind w:left="0" w:right="0" w:hanging="0"/>
-      </w:pPr>
-      <w:r>
-        <w:rPr>
-          <w:rFonts w:ascii="Arial" w:hAnsi="Arial"/>
-          <w:b/>
-        </w:rPr>
-        <w:t xml:space="preserve">     </w:t>
-      </w:r>
-      <w:r/>
-    </w:p>
-    <w:p>
-      <w:pPr>
-        <w:pStyle w:val="Normal"/>
-        <w:ind w:left="0" w:right="0" w:hanging="0"/>
-      </w:pPr>
-      <w:r>
-        <w:rPr>
-          <w:rFonts w:ascii="Arial" w:hAnsi="Arial"/>
-          <w:b/>
-        </w:rPr>
-        <w:t xml:space="preserve"> </w:t>
-      </w:r>
-      <w:r>
-        <w:rPr>
-          <w:rFonts w:ascii="Arial" w:hAnsi="Arial"/>
-          <w:b/>
-        </w:rPr>
-        <w:t xml:space="preserve">Capitalsoft, Inc        </w:t>
-      </w:r>
-      <w:r>
-        <w:rPr>
-          <w:rFonts w:ascii="Arial" w:hAnsi="Arial"/>
-          <w:b w:val="false"/>
-          <w:bCs w:val="false"/>
-          <w:i/>
-          <w:iCs/>
-        </w:rPr>
-        <w:t xml:space="preserve">Dev/Ops Intern       </w:t>
-      </w:r>
-      <w:r>
-        <w:rPr>
-          <w:rFonts w:ascii="Arial" w:hAnsi="Arial"/>
-          <w:b/>
-        </w:rPr>
-        <w:t xml:space="preserve">                                         </w:t>
-      </w:r>
-      <w:r>
-        <w:rPr>
-          <w:rFonts w:ascii="Arial" w:hAnsi="Arial"/>
-          <w:b w:val="false"/>
-          <w:bCs w:val="false"/>
-          <w:i/>
-          <w:iCs/>
-        </w:rPr>
-        <w:t xml:space="preserve">(March 2014 – </w:t>
-      </w:r>
-      <w:r>
-        <w:rPr>
-          <w:rFonts w:ascii="Arial" w:hAnsi="Arial"/>
-          <w:b w:val="false"/>
-          <w:bCs w:val="false"/>
-          <w:i/>
-          <w:iCs/>
-        </w:rPr>
-        <w:t>May 2015</w:t>
-      </w:r>
-      <w:r>
-        <w:rPr>
-          <w:rFonts w:ascii="Arial" w:hAnsi="Arial"/>
-          <w:b w:val="false"/>
-          <w:bCs w:val="false"/>
-          <w:i/>
-          <w:iCs/>
-        </w:rPr>
-        <w:t>)</w:t>
-      </w:r>
-      <w:r/>
+        <w:t>(March 2014 – May 2015)</w:t>
+      </w:r>
     </w:p>
     <w:p>
       <w:pPr>
@@ -1253,6 +1544,7 @@
           <w:ilvl w:val="0"/>
           <w:numId w:val="3"/>
         </w:numPr>
+        <w:rPr/>
       </w:pPr>
       <w:r>
         <w:rPr>
@@ -1264,9 +1556,32 @@
           <w:sz w:val="22"/>
           <w:szCs w:val="22"/>
         </w:rPr>
-        <w:t>Generally participate in front end and back end development of J2EE application</w:t>
-      </w:r>
-      <w:r/>
+        <w:t>Generally participate</w:t>
+      </w:r>
+      <w:r>
+        <w:rPr>
+          <w:rFonts w:ascii="Arial" w:hAnsi="Arial"/>
+          <w:b w:val="false"/>
+          <w:bCs w:val="false"/>
+          <w:i w:val="false"/>
+          <w:iCs w:val="false"/>
+          <w:sz w:val="22"/>
+          <w:szCs w:val="22"/>
+        </w:rPr>
+        <w:t>d</w:t>
+      </w:r>
+      <w:r>
+        <w:rPr>
+          <w:rFonts w:ascii="Arial" w:hAnsi="Arial"/>
+          <w:b w:val="false"/>
+          <w:bCs w:val="false"/>
+          <w:i w:val="false"/>
+          <w:iCs w:val="false"/>
+          <w:sz w:val="22"/>
+          <w:szCs w:val="22"/>
+        </w:rPr>
+        <w:t xml:space="preserve"> in front end and back end development of J2EE application</w:t>
+      </w:r>
     </w:p>
     <w:p>
       <w:pPr>
@@ -1276,13 +1591,13 @@
           <w:numId w:val="3"/>
         </w:numPr>
         <w:rPr>
+          <w:rFonts w:ascii="Arial" w:hAnsi="Arial"/>
+          <w:b w:val="false"/>
+          <w:b w:val="false"/>
+          <w:bCs w:val="false"/>
           <w:i w:val="false"/>
-          <w:b w:val="false"/>
           <w:i w:val="false"/>
-          <w:b w:val="false"/>
           <w:iCs w:val="false"/>
-          <w:bCs w:val="false"/>
-          <w:rFonts w:ascii="Arial" w:hAnsi="Arial"/>
         </w:rPr>
       </w:pPr>
       <w:r>
@@ -1297,7 +1612,6 @@
         </w:rPr>
         <w:t>Designed and implemented interfaces for GIS and document management</w:t>
       </w:r>
-      <w:r/>
     </w:p>
     <w:p>
       <w:pPr>
@@ -1306,15 +1620,7 @@
           <w:ilvl w:val="0"/>
           <w:numId w:val="3"/>
         </w:numPr>
-        <w:rPr>
-          <w:i w:val="false"/>
-          <w:b w:val="false"/>
-          <w:i w:val="false"/>
-          <w:b w:val="false"/>
-          <w:iCs w:val="false"/>
-          <w:bCs w:val="false"/>
-          <w:rFonts w:ascii="Arial" w:hAnsi="Arial"/>
-        </w:rPr>
+        <w:rPr/>
       </w:pPr>
       <w:r>
         <w:rPr>
@@ -1326,9 +1632,8 @@
           <w:sz w:val="22"/>
           <w:szCs w:val="22"/>
         </w:rPr>
-        <w:t>Implemented new build process which cut build time by 75% and otherwise increased productivity through JSP compilation and cleanup of dead code</w:t>
-      </w:r>
-      <w:r/>
+        <w:t>Implemented build process which cut build time by 75% and otherwise increased productivity</w:t>
+      </w:r>
     </w:p>
     <w:p>
       <w:pPr>
@@ -1338,13 +1643,13 @@
           <w:numId w:val="3"/>
         </w:numPr>
         <w:rPr>
+          <w:rFonts w:ascii="Arial" w:hAnsi="Arial"/>
+          <w:b w:val="false"/>
+          <w:b w:val="false"/>
+          <w:bCs w:val="false"/>
           <w:i w:val="false"/>
-          <w:b w:val="false"/>
           <w:i w:val="false"/>
-          <w:b w:val="false"/>
           <w:iCs w:val="false"/>
-          <w:bCs w:val="false"/>
-          <w:rFonts w:ascii="Arial" w:hAnsi="Arial"/>
         </w:rPr>
       </w:pPr>
       <w:r>
@@ -1357,9 +1662,8 @@
           <w:sz w:val="22"/>
           <w:szCs w:val="22"/>
         </w:rPr>
-        <w:t>Wrote technical documentation both for the code base and for end user help system</w:t>
-      </w:r>
-      <w:r/>
+        <w:t>Implemented automated regression testing system</w:t>
+      </w:r>
     </w:p>
     <w:p>
       <w:pPr>
@@ -1369,13 +1673,13 @@
           <w:numId w:val="3"/>
         </w:numPr>
         <w:rPr>
+          <w:rFonts w:ascii="Arial" w:hAnsi="Arial"/>
+          <w:b w:val="false"/>
+          <w:b w:val="false"/>
+          <w:bCs w:val="false"/>
           <w:i w:val="false"/>
-          <w:b w:val="false"/>
           <w:i w:val="false"/>
-          <w:b w:val="false"/>
           <w:iCs w:val="false"/>
-          <w:bCs w:val="false"/>
-          <w:rFonts w:ascii="Arial" w:hAnsi="Arial"/>
         </w:rPr>
       </w:pPr>
       <w:r>
@@ -1388,40 +1692,8 @@
           <w:sz w:val="22"/>
           <w:szCs w:val="22"/>
         </w:rPr>
-        <w:t>Implemented automated regression testing system</w:t>
-      </w:r>
-      <w:r/>
-    </w:p>
-    <w:p>
-      <w:pPr>
-        <w:pStyle w:val="Normal"/>
-        <w:numPr>
-          <w:ilvl w:val="0"/>
-          <w:numId w:val="3"/>
-        </w:numPr>
-        <w:rPr>
-          <w:i w:val="false"/>
-          <w:b w:val="false"/>
-          <w:i w:val="false"/>
-          <w:b w:val="false"/>
-          <w:iCs w:val="false"/>
-          <w:bCs w:val="false"/>
-          <w:rFonts w:ascii="Arial" w:hAnsi="Arial"/>
-        </w:rPr>
-      </w:pPr>
-      <w:r>
-        <w:rPr>
-          <w:rFonts w:ascii="Arial" w:hAnsi="Arial"/>
-          <w:b w:val="false"/>
-          <w:bCs w:val="false"/>
-          <w:i w:val="false"/>
-          <w:iCs w:val="false"/>
-          <w:sz w:val="22"/>
-          <w:szCs w:val="22"/>
-        </w:rPr>
         <w:t xml:space="preserve">Setup and administered servers for SVN, Bugzilla, Oracle Database and Weblogic </w:t>
       </w:r>
-      <w:r/>
     </w:p>
     <w:p>
       <w:pPr>
@@ -1429,26 +1701,29 @@
         <w:spacing w:lineRule="auto" w:line="240"/>
         <w:jc w:val="center"/>
         <w:rPr>
-          <w:sz w:val="24"/>
+          <w:rFonts w:ascii="Arial" w:hAnsi="Arial" w:eastAsia="DejaVu Sans" w:cs="Lohit Hindi"/>
+          <w:color w:val="00000A"/>
           <w:sz w:val="24"/>
           <w:szCs w:val="24"/>
-          <w:rFonts w:ascii="Arial" w:hAnsi="Arial" w:eastAsia="DejaVu Sans" w:cs="Lohit Hindi"/>
+          <w:lang w:val="en-US" w:eastAsia="zh-CN" w:bidi="hi-IN"/>
+        </w:rPr>
+      </w:pPr>
+      <w:r>
+        <w:rPr>
+          <w:rFonts w:eastAsia="DejaVu Sans" w:cs="Lohit Hindi" w:ascii="Arial" w:hAnsi="Arial"/>
           <w:color w:val="00000A"/>
+          <w:sz w:val="24"/>
+          <w:szCs w:val="24"/>
           <w:lang w:val="en-US" w:eastAsia="zh-CN" w:bidi="hi-IN"/>
         </w:rPr>
-      </w:pPr>
-      <w:r>
-        <w:rPr>
-          <w:rFonts w:ascii="Arial" w:hAnsi="Arial"/>
-        </w:rPr>
-      </w:r>
-      <w:r/>
+      </w:r>
     </w:p>
     <w:p>
       <w:pPr>
         <w:pStyle w:val="Normal"/>
         <w:spacing w:lineRule="auto" w:line="240"/>
         <w:jc w:val="center"/>
+        <w:rPr/>
       </w:pPr>
       <w:r>
         <w:rPr>
@@ -1458,7 +1733,6 @@
         </w:rPr>
         <w:t>References Available Upon Request</w:t>
       </w:r>
-      <w:r/>
     </w:p>
     <w:sectPr>
       <w:type w:val="nextPage"/>
@@ -1489,6 +1763,7 @@
       </w:pPr>
       <w:rPr>
         <w:rFonts w:ascii="Symbol" w:hAnsi="Symbol" w:cs="Symbol" w:hint="default"/>
+        <w:rFonts w:cs="Symbol"/>
       </w:rPr>
     </w:lvl>
     <w:lvl w:ilvl="1">
@@ -1504,6 +1779,7 @@
       </w:pPr>
       <w:rPr>
         <w:rFonts w:ascii="Courier New" w:hAnsi="Courier New" w:cs="Courier New" w:hint="default"/>
+        <w:rFonts w:cs="Courier New"/>
       </w:rPr>
     </w:lvl>
     <w:lvl w:ilvl="2">
@@ -1519,6 +1795,7 @@
       </w:pPr>
       <w:rPr>
         <w:rFonts w:ascii="Wingdings" w:hAnsi="Wingdings" w:cs="Wingdings" w:hint="default"/>
+        <w:rFonts w:cs="Wingdings"/>
       </w:rPr>
     </w:lvl>
     <w:lvl w:ilvl="3">
@@ -1534,6 +1811,7 @@
       </w:pPr>
       <w:rPr>
         <w:rFonts w:ascii="Symbol" w:hAnsi="Symbol" w:cs="Symbol" w:hint="default"/>
+        <w:rFonts w:cs="Symbol"/>
       </w:rPr>
     </w:lvl>
     <w:lvl w:ilvl="4">
@@ -1549,6 +1827,7 @@
       </w:pPr>
       <w:rPr>
         <w:rFonts w:ascii="Courier New" w:hAnsi="Courier New" w:cs="Courier New" w:hint="default"/>
+        <w:rFonts w:cs="Courier New"/>
       </w:rPr>
     </w:lvl>
     <w:lvl w:ilvl="5">
@@ -1564,6 +1843,7 @@
       </w:pPr>
       <w:rPr>
         <w:rFonts w:ascii="Wingdings" w:hAnsi="Wingdings" w:cs="Wingdings" w:hint="default"/>
+        <w:rFonts w:cs="Wingdings"/>
       </w:rPr>
     </w:lvl>
     <w:lvl w:ilvl="6">
@@ -1579,6 +1859,7 @@
       </w:pPr>
       <w:rPr>
         <w:rFonts w:ascii="Symbol" w:hAnsi="Symbol" w:cs="Symbol" w:hint="default"/>
+        <w:rFonts w:cs="Symbol"/>
       </w:rPr>
     </w:lvl>
     <w:lvl w:ilvl="7">
@@ -1594,6 +1875,7 @@
       </w:pPr>
       <w:rPr>
         <w:rFonts w:ascii="Courier New" w:hAnsi="Courier New" w:cs="Courier New" w:hint="default"/>
+        <w:rFonts w:cs="Courier New"/>
       </w:rPr>
     </w:lvl>
     <w:lvl w:ilvl="8">
@@ -1609,6 +1891,7 @@
       </w:pPr>
       <w:rPr>
         <w:rFonts w:ascii="Wingdings" w:hAnsi="Wingdings" w:cs="Wingdings" w:hint="default"/>
+        <w:rFonts w:cs="Wingdings"/>
       </w:rPr>
     </w:lvl>
   </w:abstractNum>
@@ -1616,136 +1899,144 @@
     <w:lvl w:ilvl="0">
       <w:start w:val="1"/>
       <w:numFmt w:val="bullet"/>
+      <w:lvlText w:val=""/>
+      <w:lvlJc w:val="left"/>
+      <w:pPr>
+        <w:tabs>
+          <w:tab w:val="num" w:pos="720"/>
+        </w:tabs>
+        <w:ind w:left="720" w:hanging="360"/>
+      </w:pPr>
+      <w:rPr>
+        <w:rFonts w:ascii="Wingdings" w:hAnsi="Wingdings" w:cs="Wingdings" w:hint="default"/>
+      </w:rPr>
+    </w:lvl>
+    <w:lvl w:ilvl="1">
+      <w:start w:val="1"/>
+      <w:numFmt w:val="bullet"/>
+      <w:lvlText w:val="◦"/>
+      <w:lvlJc w:val="left"/>
+      <w:pPr>
+        <w:tabs>
+          <w:tab w:val="num" w:pos="1080"/>
+        </w:tabs>
+        <w:ind w:left="1080" w:hanging="360"/>
+      </w:pPr>
+      <w:rPr>
+        <w:rFonts w:ascii="OpenSymbol" w:hAnsi="OpenSymbol" w:cs="OpenSymbol" w:hint="default"/>
+        <w:rFonts w:cs="OpenSymbol"/>
+      </w:rPr>
+    </w:lvl>
+    <w:lvl w:ilvl="2">
+      <w:start w:val="1"/>
+      <w:numFmt w:val="bullet"/>
+      <w:lvlText w:val="▪"/>
+      <w:lvlJc w:val="left"/>
+      <w:pPr>
+        <w:tabs>
+          <w:tab w:val="num" w:pos="1440"/>
+        </w:tabs>
+        <w:ind w:left="1440" w:hanging="360"/>
+      </w:pPr>
+      <w:rPr>
+        <w:rFonts w:ascii="OpenSymbol" w:hAnsi="OpenSymbol" w:cs="OpenSymbol" w:hint="default"/>
+        <w:rFonts w:cs="OpenSymbol"/>
+      </w:rPr>
+    </w:lvl>
+    <w:lvl w:ilvl="3">
+      <w:start w:val="1"/>
+      <w:numFmt w:val="bullet"/>
       <w:lvlText w:val=""/>
       <w:lvlJc w:val="left"/>
       <w:pPr>
         <w:tabs>
-          <w:tab w:val="num" w:pos="720"/>
-        </w:tabs>
-        <w:ind w:left="720" w:hanging="360"/>
+          <w:tab w:val="num" w:pos="1800"/>
+        </w:tabs>
+        <w:ind w:left="1800" w:hanging="360"/>
       </w:pPr>
       <w:rPr>
         <w:rFonts w:ascii="Symbol" w:hAnsi="Symbol" w:cs="Symbol" w:hint="default"/>
-      </w:rPr>
-    </w:lvl>
-    <w:lvl w:ilvl="1">
+        <w:rFonts w:cs="Symbol"/>
+      </w:rPr>
+    </w:lvl>
+    <w:lvl w:ilvl="4">
       <w:start w:val="1"/>
       <w:numFmt w:val="bullet"/>
       <w:lvlText w:val="◦"/>
       <w:lvlJc w:val="left"/>
       <w:pPr>
         <w:tabs>
-          <w:tab w:val="num" w:pos="1080"/>
-        </w:tabs>
-        <w:ind w:left="1080" w:hanging="360"/>
+          <w:tab w:val="num" w:pos="2160"/>
+        </w:tabs>
+        <w:ind w:left="2160" w:hanging="360"/>
       </w:pPr>
       <w:rPr>
         <w:rFonts w:ascii="OpenSymbol" w:hAnsi="OpenSymbol" w:cs="OpenSymbol" w:hint="default"/>
-      </w:rPr>
-    </w:lvl>
-    <w:lvl w:ilvl="2">
+        <w:rFonts w:cs="OpenSymbol"/>
+      </w:rPr>
+    </w:lvl>
+    <w:lvl w:ilvl="5">
       <w:start w:val="1"/>
       <w:numFmt w:val="bullet"/>
       <w:lvlText w:val="▪"/>
       <w:lvlJc w:val="left"/>
       <w:pPr>
         <w:tabs>
-          <w:tab w:val="num" w:pos="1440"/>
-        </w:tabs>
-        <w:ind w:left="1440" w:hanging="360"/>
+          <w:tab w:val="num" w:pos="2520"/>
+        </w:tabs>
+        <w:ind w:left="2520" w:hanging="360"/>
       </w:pPr>
       <w:rPr>
         <w:rFonts w:ascii="OpenSymbol" w:hAnsi="OpenSymbol" w:cs="OpenSymbol" w:hint="default"/>
-      </w:rPr>
-    </w:lvl>
-    <w:lvl w:ilvl="3">
+        <w:rFonts w:cs="OpenSymbol"/>
+      </w:rPr>
+    </w:lvl>
+    <w:lvl w:ilvl="6">
       <w:start w:val="1"/>
       <w:numFmt w:val="bullet"/>
       <w:lvlText w:val=""/>
       <w:lvlJc w:val="left"/>
       <w:pPr>
         <w:tabs>
-          <w:tab w:val="num" w:pos="1800"/>
-        </w:tabs>
-        <w:ind w:left="1800" w:hanging="360"/>
+          <w:tab w:val="num" w:pos="2880"/>
+        </w:tabs>
+        <w:ind w:left="2880" w:hanging="360"/>
       </w:pPr>
       <w:rPr>
         <w:rFonts w:ascii="Symbol" w:hAnsi="Symbol" w:cs="Symbol" w:hint="default"/>
-      </w:rPr>
-    </w:lvl>
-    <w:lvl w:ilvl="4">
+        <w:rFonts w:cs="Symbol"/>
+      </w:rPr>
+    </w:lvl>
+    <w:lvl w:ilvl="7">
       <w:start w:val="1"/>
       <w:numFmt w:val="bullet"/>
       <w:lvlText w:val="◦"/>
       <w:lvlJc w:val="left"/>
       <w:pPr>
         <w:tabs>
-          <w:tab w:val="num" w:pos="2160"/>
-        </w:tabs>
-        <w:ind w:left="2160" w:hanging="360"/>
+          <w:tab w:val="num" w:pos="3240"/>
+        </w:tabs>
+        <w:ind w:left="3240" w:hanging="360"/>
       </w:pPr>
       <w:rPr>
         <w:rFonts w:ascii="OpenSymbol" w:hAnsi="OpenSymbol" w:cs="OpenSymbol" w:hint="default"/>
-      </w:rPr>
-    </w:lvl>
-    <w:lvl w:ilvl="5">
+        <w:rFonts w:cs="OpenSymbol"/>
+      </w:rPr>
+    </w:lvl>
+    <w:lvl w:ilvl="8">
       <w:start w:val="1"/>
       <w:numFmt w:val="bullet"/>
       <w:lvlText w:val="▪"/>
       <w:lvlJc w:val="left"/>
       <w:pPr>
         <w:tabs>
-          <w:tab w:val="num" w:pos="2520"/>
-        </w:tabs>
-        <w:ind w:left="2520" w:hanging="360"/>
+          <w:tab w:val="num" w:pos="3600"/>
+        </w:tabs>
+        <w:ind w:left="3600" w:hanging="360"/>
       </w:pPr>
       <w:rPr>
         <w:rFonts w:ascii="OpenSymbol" w:hAnsi="OpenSymbol" w:cs="OpenSymbol" w:hint="default"/>
-      </w:rPr>
-    </w:lvl>
-    <w:lvl w:ilvl="6">
-      <w:start w:val="1"/>
-      <w:numFmt w:val="bullet"/>
-      <w:lvlText w:val=""/>
-      <w:lvlJc w:val="left"/>
-      <w:pPr>
-        <w:tabs>
-          <w:tab w:val="num" w:pos="2880"/>
-        </w:tabs>
-        <w:ind w:left="2880" w:hanging="360"/>
-      </w:pPr>
-      <w:rPr>
-        <w:rFonts w:ascii="Symbol" w:hAnsi="Symbol" w:cs="Symbol" w:hint="default"/>
-      </w:rPr>
-    </w:lvl>
-    <w:lvl w:ilvl="7">
-      <w:start w:val="1"/>
-      <w:numFmt w:val="bullet"/>
-      <w:lvlText w:val="◦"/>
-      <w:lvlJc w:val="left"/>
-      <w:pPr>
-        <w:tabs>
-          <w:tab w:val="num" w:pos="3240"/>
-        </w:tabs>
-        <w:ind w:left="3240" w:hanging="360"/>
-      </w:pPr>
-      <w:rPr>
-        <w:rFonts w:ascii="OpenSymbol" w:hAnsi="OpenSymbol" w:cs="OpenSymbol" w:hint="default"/>
-      </w:rPr>
-    </w:lvl>
-    <w:lvl w:ilvl="8">
-      <w:start w:val="1"/>
-      <w:numFmt w:val="bullet"/>
-      <w:lvlText w:val="▪"/>
-      <w:lvlJc w:val="left"/>
-      <w:pPr>
-        <w:tabs>
-          <w:tab w:val="num" w:pos="3600"/>
-        </w:tabs>
-        <w:ind w:left="3600" w:hanging="360"/>
-      </w:pPr>
-      <w:rPr>
-        <w:rFonts w:ascii="OpenSymbol" w:hAnsi="OpenSymbol" w:cs="OpenSymbol" w:hint="default"/>
+        <w:rFonts w:cs="OpenSymbol"/>
       </w:rPr>
     </w:lvl>
   </w:abstractNum>
@@ -1753,140 +2044,293 @@
     <w:lvl w:ilvl="0">
       <w:start w:val="1"/>
       <w:numFmt w:val="bullet"/>
+      <w:lvlText w:val=""/>
+      <w:lvlJc w:val="left"/>
+      <w:pPr>
+        <w:tabs>
+          <w:tab w:val="num" w:pos="720"/>
+        </w:tabs>
+        <w:ind w:left="720" w:hanging="360"/>
+      </w:pPr>
+      <w:rPr>
+        <w:rFonts w:ascii="Wingdings" w:hAnsi="Wingdings" w:cs="Wingdings" w:hint="default"/>
+      </w:rPr>
+    </w:lvl>
+    <w:lvl w:ilvl="1">
+      <w:start w:val="1"/>
+      <w:numFmt w:val="bullet"/>
+      <w:lvlText w:val="◦"/>
+      <w:lvlJc w:val="left"/>
+      <w:pPr>
+        <w:tabs>
+          <w:tab w:val="num" w:pos="1080"/>
+        </w:tabs>
+        <w:ind w:left="1080" w:hanging="360"/>
+      </w:pPr>
+      <w:rPr>
+        <w:rFonts w:ascii="OpenSymbol" w:hAnsi="OpenSymbol" w:cs="OpenSymbol" w:hint="default"/>
+        <w:rFonts w:cs="OpenSymbol"/>
+      </w:rPr>
+    </w:lvl>
+    <w:lvl w:ilvl="2">
+      <w:start w:val="1"/>
+      <w:numFmt w:val="bullet"/>
+      <w:lvlText w:val="▪"/>
+      <w:lvlJc w:val="left"/>
+      <w:pPr>
+        <w:tabs>
+          <w:tab w:val="num" w:pos="1440"/>
+        </w:tabs>
+        <w:ind w:left="1440" w:hanging="360"/>
+      </w:pPr>
+      <w:rPr>
+        <w:rFonts w:ascii="OpenSymbol" w:hAnsi="OpenSymbol" w:cs="OpenSymbol" w:hint="default"/>
+        <w:rFonts w:cs="OpenSymbol"/>
+      </w:rPr>
+    </w:lvl>
+    <w:lvl w:ilvl="3">
+      <w:start w:val="1"/>
+      <w:numFmt w:val="bullet"/>
       <w:lvlText w:val=""/>
       <w:lvlJc w:val="left"/>
       <w:pPr>
         <w:tabs>
-          <w:tab w:val="num" w:pos="720"/>
-        </w:tabs>
-        <w:ind w:left="720" w:hanging="360"/>
+          <w:tab w:val="num" w:pos="1800"/>
+        </w:tabs>
+        <w:ind w:left="1800" w:hanging="360"/>
       </w:pPr>
       <w:rPr>
         <w:rFonts w:ascii="Symbol" w:hAnsi="Symbol" w:cs="Symbol" w:hint="default"/>
-      </w:rPr>
-    </w:lvl>
-    <w:lvl w:ilvl="1">
+        <w:rFonts w:cs="Symbol"/>
+      </w:rPr>
+    </w:lvl>
+    <w:lvl w:ilvl="4">
       <w:start w:val="1"/>
       <w:numFmt w:val="bullet"/>
       <w:lvlText w:val="◦"/>
       <w:lvlJc w:val="left"/>
       <w:pPr>
         <w:tabs>
-          <w:tab w:val="num" w:pos="1080"/>
-        </w:tabs>
-        <w:ind w:left="1080" w:hanging="360"/>
+          <w:tab w:val="num" w:pos="2160"/>
+        </w:tabs>
+        <w:ind w:left="2160" w:hanging="360"/>
       </w:pPr>
       <w:rPr>
         <w:rFonts w:ascii="OpenSymbol" w:hAnsi="OpenSymbol" w:cs="OpenSymbol" w:hint="default"/>
-      </w:rPr>
-    </w:lvl>
-    <w:lvl w:ilvl="2">
+        <w:rFonts w:cs="OpenSymbol"/>
+      </w:rPr>
+    </w:lvl>
+    <w:lvl w:ilvl="5">
       <w:start w:val="1"/>
       <w:numFmt w:val="bullet"/>
       <w:lvlText w:val="▪"/>
       <w:lvlJc w:val="left"/>
       <w:pPr>
         <w:tabs>
-          <w:tab w:val="num" w:pos="1440"/>
-        </w:tabs>
-        <w:ind w:left="1440" w:hanging="360"/>
+          <w:tab w:val="num" w:pos="2520"/>
+        </w:tabs>
+        <w:ind w:left="2520" w:hanging="360"/>
       </w:pPr>
       <w:rPr>
         <w:rFonts w:ascii="OpenSymbol" w:hAnsi="OpenSymbol" w:cs="OpenSymbol" w:hint="default"/>
-      </w:rPr>
-    </w:lvl>
-    <w:lvl w:ilvl="3">
+        <w:rFonts w:cs="OpenSymbol"/>
+      </w:rPr>
+    </w:lvl>
+    <w:lvl w:ilvl="6">
       <w:start w:val="1"/>
       <w:numFmt w:val="bullet"/>
       <w:lvlText w:val=""/>
       <w:lvlJc w:val="left"/>
       <w:pPr>
         <w:tabs>
-          <w:tab w:val="num" w:pos="1800"/>
-        </w:tabs>
-        <w:ind w:left="1800" w:hanging="360"/>
+          <w:tab w:val="num" w:pos="2880"/>
+        </w:tabs>
+        <w:ind w:left="2880" w:hanging="360"/>
       </w:pPr>
       <w:rPr>
         <w:rFonts w:ascii="Symbol" w:hAnsi="Symbol" w:cs="Symbol" w:hint="default"/>
-      </w:rPr>
-    </w:lvl>
-    <w:lvl w:ilvl="4">
+        <w:rFonts w:cs="Symbol"/>
+      </w:rPr>
+    </w:lvl>
+    <w:lvl w:ilvl="7">
       <w:start w:val="1"/>
       <w:numFmt w:val="bullet"/>
       <w:lvlText w:val="◦"/>
       <w:lvlJc w:val="left"/>
       <w:pPr>
         <w:tabs>
-          <w:tab w:val="num" w:pos="2160"/>
-        </w:tabs>
-        <w:ind w:left="2160" w:hanging="360"/>
+          <w:tab w:val="num" w:pos="3240"/>
+        </w:tabs>
+        <w:ind w:left="3240" w:hanging="360"/>
       </w:pPr>
       <w:rPr>
         <w:rFonts w:ascii="OpenSymbol" w:hAnsi="OpenSymbol" w:cs="OpenSymbol" w:hint="default"/>
-      </w:rPr>
-    </w:lvl>
-    <w:lvl w:ilvl="5">
+        <w:rFonts w:cs="OpenSymbol"/>
+      </w:rPr>
+    </w:lvl>
+    <w:lvl w:ilvl="8">
       <w:start w:val="1"/>
       <w:numFmt w:val="bullet"/>
       <w:lvlText w:val="▪"/>
       <w:lvlJc w:val="left"/>
       <w:pPr>
         <w:tabs>
-          <w:tab w:val="num" w:pos="2520"/>
-        </w:tabs>
-        <w:ind w:left="2520" w:hanging="360"/>
+          <w:tab w:val="num" w:pos="3600"/>
+        </w:tabs>
+        <w:ind w:left="3600" w:hanging="360"/>
       </w:pPr>
       <w:rPr>
         <w:rFonts w:ascii="OpenSymbol" w:hAnsi="OpenSymbol" w:cs="OpenSymbol" w:hint="default"/>
-      </w:rPr>
-    </w:lvl>
-    <w:lvl w:ilvl="6">
-      <w:start w:val="1"/>
-      <w:numFmt w:val="bullet"/>
-      <w:lvlText w:val=""/>
-      <w:lvlJc w:val="left"/>
-      <w:pPr>
-        <w:tabs>
-          <w:tab w:val="num" w:pos="2880"/>
-        </w:tabs>
-        <w:ind w:left="2880" w:hanging="360"/>
-      </w:pPr>
-      <w:rPr>
-        <w:rFonts w:ascii="Symbol" w:hAnsi="Symbol" w:cs="Symbol" w:hint="default"/>
-      </w:rPr>
-    </w:lvl>
-    <w:lvl w:ilvl="7">
-      <w:start w:val="1"/>
-      <w:numFmt w:val="bullet"/>
-      <w:lvlText w:val="◦"/>
-      <w:lvlJc w:val="left"/>
-      <w:pPr>
-        <w:tabs>
-          <w:tab w:val="num" w:pos="3240"/>
-        </w:tabs>
-        <w:ind w:left="3240" w:hanging="360"/>
-      </w:pPr>
-      <w:rPr>
-        <w:rFonts w:ascii="OpenSymbol" w:hAnsi="OpenSymbol" w:cs="OpenSymbol" w:hint="default"/>
-      </w:rPr>
-    </w:lvl>
-    <w:lvl w:ilvl="8">
-      <w:start w:val="1"/>
-      <w:numFmt w:val="bullet"/>
-      <w:lvlText w:val="▪"/>
-      <w:lvlJc w:val="left"/>
-      <w:pPr>
-        <w:tabs>
-          <w:tab w:val="num" w:pos="3600"/>
-        </w:tabs>
-        <w:ind w:left="3600" w:hanging="360"/>
-      </w:pPr>
-      <w:rPr>
-        <w:rFonts w:ascii="OpenSymbol" w:hAnsi="OpenSymbol" w:cs="OpenSymbol" w:hint="default"/>
+        <w:rFonts w:cs="OpenSymbol"/>
       </w:rPr>
     </w:lvl>
   </w:abstractNum>
   <w:abstractNum w:abstractNumId="4">
+    <w:lvl w:ilvl="0">
+      <w:start w:val="1"/>
+      <w:numFmt w:val="bullet"/>
+      <w:lvlText w:val=""/>
+      <w:lvlJc w:val="left"/>
+      <w:pPr>
+        <w:tabs>
+          <w:tab w:val="num" w:pos="720"/>
+        </w:tabs>
+        <w:ind w:left="720" w:hanging="360"/>
+      </w:pPr>
+      <w:rPr>
+        <w:rFonts w:ascii="Wingdings" w:hAnsi="Wingdings" w:cs="Wingdings" w:hint="default"/>
+      </w:rPr>
+    </w:lvl>
+    <w:lvl w:ilvl="1">
+      <w:start w:val="1"/>
+      <w:numFmt w:val="bullet"/>
+      <w:lvlText w:val="◦"/>
+      <w:lvlJc w:val="left"/>
+      <w:pPr>
+        <w:tabs>
+          <w:tab w:val="num" w:pos="1080"/>
+        </w:tabs>
+        <w:ind w:left="1080" w:hanging="360"/>
+      </w:pPr>
+      <w:rPr>
+        <w:rFonts w:ascii="OpenSymbol" w:hAnsi="OpenSymbol" w:cs="OpenSymbol" w:hint="default"/>
+        <w:rFonts w:cs="OpenSymbol"/>
+      </w:rPr>
+    </w:lvl>
+    <w:lvl w:ilvl="2">
+      <w:start w:val="1"/>
+      <w:numFmt w:val="bullet"/>
+      <w:lvlText w:val="▪"/>
+      <w:lvlJc w:val="left"/>
+      <w:pPr>
+        <w:tabs>
+          <w:tab w:val="num" w:pos="1440"/>
+        </w:tabs>
+        <w:ind w:left="1440" w:hanging="360"/>
+      </w:pPr>
+      <w:rPr>
+        <w:rFonts w:ascii="OpenSymbol" w:hAnsi="OpenSymbol" w:cs="OpenSymbol" w:hint="default"/>
+        <w:rFonts w:cs="OpenSymbol"/>
+      </w:rPr>
+    </w:lvl>
+    <w:lvl w:ilvl="3">
+      <w:start w:val="1"/>
+      <w:numFmt w:val="bullet"/>
+      <w:lvlText w:val=""/>
+      <w:lvlJc w:val="left"/>
+      <w:pPr>
+        <w:tabs>
+          <w:tab w:val="num" w:pos="1800"/>
+        </w:tabs>
+        <w:ind w:left="1800" w:hanging="360"/>
+      </w:pPr>
+      <w:rPr>
+        <w:rFonts w:ascii="Symbol" w:hAnsi="Symbol" w:cs="Symbol" w:hint="default"/>
+        <w:rFonts w:cs="OpenSymbol"/>
+      </w:rPr>
+    </w:lvl>
+    <w:lvl w:ilvl="4">
+      <w:start w:val="1"/>
+      <w:numFmt w:val="bullet"/>
+      <w:lvlText w:val="◦"/>
+      <w:lvlJc w:val="left"/>
+      <w:pPr>
+        <w:tabs>
+          <w:tab w:val="num" w:pos="2160"/>
+        </w:tabs>
+        <w:ind w:left="2160" w:hanging="360"/>
+      </w:pPr>
+      <w:rPr>
+        <w:rFonts w:ascii="OpenSymbol" w:hAnsi="OpenSymbol" w:cs="OpenSymbol" w:hint="default"/>
+        <w:rFonts w:cs="OpenSymbol"/>
+      </w:rPr>
+    </w:lvl>
+    <w:lvl w:ilvl="5">
+      <w:start w:val="1"/>
+      <w:numFmt w:val="bullet"/>
+      <w:lvlText w:val="▪"/>
+      <w:lvlJc w:val="left"/>
+      <w:pPr>
+        <w:tabs>
+          <w:tab w:val="num" w:pos="2520"/>
+        </w:tabs>
+        <w:ind w:left="2520" w:hanging="360"/>
+      </w:pPr>
+      <w:rPr>
+        <w:rFonts w:ascii="OpenSymbol" w:hAnsi="OpenSymbol" w:cs="OpenSymbol" w:hint="default"/>
+        <w:rFonts w:cs="OpenSymbol"/>
+      </w:rPr>
+    </w:lvl>
+    <w:lvl w:ilvl="6">
+      <w:start w:val="1"/>
+      <w:numFmt w:val="bullet"/>
+      <w:lvlText w:val=""/>
+      <w:lvlJc w:val="left"/>
+      <w:pPr>
+        <w:tabs>
+          <w:tab w:val="num" w:pos="2880"/>
+        </w:tabs>
+        <w:ind w:left="2880" w:hanging="360"/>
+      </w:pPr>
+      <w:rPr>
+        <w:rFonts w:ascii="Symbol" w:hAnsi="Symbol" w:cs="Symbol" w:hint="default"/>
+        <w:rFonts w:cs="OpenSymbol"/>
+      </w:rPr>
+    </w:lvl>
+    <w:lvl w:ilvl="7">
+      <w:start w:val="1"/>
+      <w:numFmt w:val="bullet"/>
+      <w:lvlText w:val="◦"/>
+      <w:lvlJc w:val="left"/>
+      <w:pPr>
+        <w:tabs>
+          <w:tab w:val="num" w:pos="3240"/>
+        </w:tabs>
+        <w:ind w:left="3240" w:hanging="360"/>
+      </w:pPr>
+      <w:rPr>
+        <w:rFonts w:ascii="OpenSymbol" w:hAnsi="OpenSymbol" w:cs="OpenSymbol" w:hint="default"/>
+        <w:rFonts w:cs="OpenSymbol"/>
+      </w:rPr>
+    </w:lvl>
+    <w:lvl w:ilvl="8">
+      <w:start w:val="1"/>
+      <w:numFmt w:val="bullet"/>
+      <w:lvlText w:val="▪"/>
+      <w:lvlJc w:val="left"/>
+      <w:pPr>
+        <w:tabs>
+          <w:tab w:val="num" w:pos="3600"/>
+        </w:tabs>
+        <w:ind w:left="3600" w:hanging="360"/>
+      </w:pPr>
+      <w:rPr>
+        <w:rFonts w:ascii="OpenSymbol" w:hAnsi="OpenSymbol" w:cs="OpenSymbol" w:hint="default"/>
+        <w:rFonts w:cs="OpenSymbol"/>
+      </w:rPr>
+    </w:lvl>
+  </w:abstractNum>
+  <w:abstractNum w:abstractNumId="5">
     <w:lvl w:ilvl="0">
       <w:start w:val="1"/>
       <w:numFmt w:val="none"/>
@@ -2017,6 +2461,9 @@
   <w:num w:numId="4">
     <w:abstractNumId w:val="4"/>
   </w:num>
+  <w:num w:numId="5">
+    <w:abstractNumId w:val="5"/>
+  </w:num>
 </w:numbering>
 </file>
 
@@ -2026,6 +2473,7 @@
     <w:rPrDefault>
       <w:rPr>
         <w:rFonts w:ascii="Liberation Serif" w:hAnsi="Liberation Serif" w:eastAsia="Droid Sans Fallback" w:cs="FreeSans"/>
+        <w:sz w:val="20"/>
         <w:szCs w:val="24"/>
         <w:lang w:val="en-US" w:eastAsia="zh-CN" w:bidi="hi-IN"/>
       </w:rPr>
@@ -2036,6 +2484,7 @@
   </w:docDefaults>
   <w:style w:type="paragraph" w:styleId="Normal">
     <w:name w:val="Normal"/>
+    <w:qFormat/>
     <w:pPr>
       <w:widowControl/>
       <w:suppressAutoHyphens w:val="true"/>
@@ -2054,23 +2503,27 @@
   <w:style w:type="paragraph" w:styleId="Heading1">
     <w:name w:val="Heading 1"/>
     <w:basedOn w:val="Heading"/>
+    <w:qFormat/>
     <w:pPr/>
     <w:rPr/>
   </w:style>
   <w:style w:type="paragraph" w:styleId="Heading2">
     <w:name w:val="Heading 2"/>
     <w:basedOn w:val="Heading"/>
+    <w:qFormat/>
     <w:pPr/>
     <w:rPr/>
   </w:style>
   <w:style w:type="paragraph" w:styleId="Heading3">
     <w:name w:val="Heading 3"/>
     <w:basedOn w:val="Heading"/>
+    <w:qFormat/>
     <w:pPr/>
     <w:rPr/>
   </w:style>
   <w:style w:type="character" w:styleId="DefaultParagraphFont">
     <w:name w:val="Default Paragraph Font"/>
+    <w:qFormat/>
     <w:rPr/>
   </w:style>
   <w:style w:type="character" w:styleId="InternetLink">
@@ -2078,215 +2531,441 @@
     <w:rPr>
       <w:color w:val="000080"/>
       <w:u w:val="single"/>
-      <w:lang w:val="zxx-" w:eastAsia="zxx-" w:bidi="zxx-"/>
+      <w:lang w:val="zxx" w:eastAsia="zxx" w:bidi="zxx"/>
     </w:rPr>
   </w:style>
   <w:style w:type="character" w:styleId="Bullets">
     <w:name w:val="Bullets"/>
+    <w:qFormat/>
     <w:rPr>
       <w:rFonts w:ascii="OpenSymbol" w:hAnsi="OpenSymbol" w:eastAsia="OpenSymbol" w:cs="OpenSymbol"/>
     </w:rPr>
   </w:style>
   <w:style w:type="character" w:styleId="ListLabel1">
     <w:name w:val="ListLabel 1"/>
+    <w:qFormat/>
     <w:rPr>
       <w:rFonts w:eastAsia="OpenSymbol" w:cs="OpenSymbol"/>
     </w:rPr>
   </w:style>
   <w:style w:type="character" w:styleId="ListLabel2">
     <w:name w:val="ListLabel 2"/>
+    <w:qFormat/>
     <w:rPr>
       <w:rFonts w:cs="Courier New"/>
     </w:rPr>
   </w:style>
   <w:style w:type="character" w:styleId="ListLabel3">
     <w:name w:val="ListLabel 3"/>
+    <w:qFormat/>
     <w:rPr>
       <w:rFonts w:cs="Symbol"/>
     </w:rPr>
   </w:style>
   <w:style w:type="character" w:styleId="ListLabel4">
     <w:name w:val="ListLabel 4"/>
+    <w:qFormat/>
     <w:rPr>
       <w:rFonts w:cs="Courier New"/>
     </w:rPr>
   </w:style>
   <w:style w:type="character" w:styleId="ListLabel5">
     <w:name w:val="ListLabel 5"/>
+    <w:qFormat/>
     <w:rPr>
       <w:rFonts w:cs="Wingdings"/>
     </w:rPr>
   </w:style>
   <w:style w:type="character" w:styleId="ListLabel6">
     <w:name w:val="ListLabel 6"/>
+    <w:qFormat/>
     <w:rPr>
       <w:rFonts w:cs="OpenSymbol"/>
     </w:rPr>
   </w:style>
   <w:style w:type="character" w:styleId="ListLabel7">
     <w:name w:val="ListLabel 7"/>
+    <w:qFormat/>
     <w:rPr>
       <w:rFonts w:cs="Symbol"/>
     </w:rPr>
   </w:style>
   <w:style w:type="character" w:styleId="ListLabel8">
     <w:name w:val="ListLabel 8"/>
+    <w:qFormat/>
     <w:rPr>
       <w:rFonts w:cs="Courier New"/>
     </w:rPr>
   </w:style>
   <w:style w:type="character" w:styleId="ListLabel9">
     <w:name w:val="ListLabel 9"/>
+    <w:qFormat/>
     <w:rPr>
       <w:rFonts w:cs="Wingdings"/>
     </w:rPr>
   </w:style>
   <w:style w:type="character" w:styleId="ListLabel10">
     <w:name w:val="ListLabel 10"/>
+    <w:qFormat/>
     <w:rPr>
       <w:rFonts w:cs="OpenSymbol"/>
     </w:rPr>
   </w:style>
   <w:style w:type="character" w:styleId="ListLabel11">
     <w:name w:val="ListLabel 11"/>
+    <w:qFormat/>
     <w:rPr>
       <w:rFonts w:cs="Symbol"/>
     </w:rPr>
   </w:style>
   <w:style w:type="character" w:styleId="ListLabel12">
     <w:name w:val="ListLabel 12"/>
+    <w:qFormat/>
     <w:rPr>
       <w:rFonts w:cs="Courier New"/>
     </w:rPr>
   </w:style>
   <w:style w:type="character" w:styleId="ListLabel13">
     <w:name w:val="ListLabel 13"/>
+    <w:qFormat/>
     <w:rPr>
       <w:rFonts w:cs="Wingdings"/>
     </w:rPr>
   </w:style>
   <w:style w:type="character" w:styleId="ListLabel14">
     <w:name w:val="ListLabel 14"/>
+    <w:qFormat/>
     <w:rPr>
       <w:rFonts w:cs="OpenSymbol"/>
     </w:rPr>
   </w:style>
   <w:style w:type="character" w:styleId="ListLabel15">
     <w:name w:val="ListLabel 15"/>
+    <w:qFormat/>
     <w:rPr>
       <w:rFonts w:cs="Symbol"/>
     </w:rPr>
   </w:style>
   <w:style w:type="character" w:styleId="ListLabel16">
     <w:name w:val="ListLabel 16"/>
+    <w:qFormat/>
     <w:rPr>
       <w:rFonts w:cs="Courier New"/>
     </w:rPr>
   </w:style>
   <w:style w:type="character" w:styleId="ListLabel17">
     <w:name w:val="ListLabel 17"/>
+    <w:qFormat/>
     <w:rPr>
       <w:rFonts w:cs="Wingdings"/>
     </w:rPr>
   </w:style>
   <w:style w:type="character" w:styleId="ListLabel18">
     <w:name w:val="ListLabel 18"/>
+    <w:qFormat/>
     <w:rPr>
       <w:rFonts w:cs="OpenSymbol"/>
     </w:rPr>
   </w:style>
   <w:style w:type="character" w:styleId="ListLabel19">
     <w:name w:val="ListLabel 19"/>
+    <w:qFormat/>
     <w:rPr>
       <w:rFonts w:cs="Symbol"/>
     </w:rPr>
   </w:style>
   <w:style w:type="character" w:styleId="ListLabel20">
     <w:name w:val="ListLabel 20"/>
+    <w:qFormat/>
     <w:rPr>
       <w:rFonts w:cs="Courier New"/>
     </w:rPr>
   </w:style>
   <w:style w:type="character" w:styleId="ListLabel21">
     <w:name w:val="ListLabel 21"/>
+    <w:qFormat/>
     <w:rPr>
       <w:rFonts w:cs="Wingdings"/>
     </w:rPr>
   </w:style>
   <w:style w:type="character" w:styleId="ListLabel22">
     <w:name w:val="ListLabel 22"/>
+    <w:qFormat/>
     <w:rPr>
       <w:rFonts w:cs="OpenSymbol"/>
     </w:rPr>
   </w:style>
   <w:style w:type="character" w:styleId="ListLabel23">
     <w:name w:val="ListLabel 23"/>
+    <w:qFormat/>
     <w:rPr>
       <w:rFonts w:cs="Symbol"/>
     </w:rPr>
   </w:style>
   <w:style w:type="character" w:styleId="ListLabel24">
     <w:name w:val="ListLabel 24"/>
+    <w:qFormat/>
     <w:rPr>
       <w:rFonts w:cs="Courier New"/>
     </w:rPr>
   </w:style>
   <w:style w:type="character" w:styleId="ListLabel25">
     <w:name w:val="ListLabel 25"/>
+    <w:qFormat/>
     <w:rPr>
       <w:rFonts w:cs="Wingdings"/>
     </w:rPr>
   </w:style>
   <w:style w:type="character" w:styleId="ListLabel26">
     <w:name w:val="ListLabel 26"/>
+    <w:qFormat/>
     <w:rPr>
       <w:rFonts w:cs="OpenSymbol"/>
     </w:rPr>
   </w:style>
   <w:style w:type="character" w:styleId="ListLabel27">
     <w:name w:val="ListLabel 27"/>
+    <w:qFormat/>
     <w:rPr>
       <w:rFonts w:cs="Symbol"/>
     </w:rPr>
   </w:style>
   <w:style w:type="character" w:styleId="ListLabel28">
     <w:name w:val="ListLabel 28"/>
+    <w:qFormat/>
     <w:rPr>
       <w:rFonts w:cs="Courier New"/>
     </w:rPr>
   </w:style>
   <w:style w:type="character" w:styleId="ListLabel29">
     <w:name w:val="ListLabel 29"/>
+    <w:qFormat/>
     <w:rPr>
       <w:rFonts w:cs="Wingdings"/>
     </w:rPr>
   </w:style>
   <w:style w:type="character" w:styleId="ListLabel30">
     <w:name w:val="ListLabel 30"/>
+    <w:qFormat/>
     <w:rPr>
       <w:rFonts w:cs="OpenSymbol"/>
     </w:rPr>
   </w:style>
   <w:style w:type="character" w:styleId="ListLabel31">
     <w:name w:val="ListLabel 31"/>
+    <w:qFormat/>
     <w:rPr>
       <w:rFonts w:cs="Symbol"/>
     </w:rPr>
   </w:style>
   <w:style w:type="character" w:styleId="ListLabel32">
     <w:name w:val="ListLabel 32"/>
+    <w:qFormat/>
     <w:rPr>
       <w:rFonts w:cs="Courier New"/>
     </w:rPr>
   </w:style>
   <w:style w:type="character" w:styleId="ListLabel33">
     <w:name w:val="ListLabel 33"/>
+    <w:qFormat/>
     <w:rPr>
       <w:rFonts w:cs="Wingdings"/>
     </w:rPr>
   </w:style>
   <w:style w:type="character" w:styleId="ListLabel34">
     <w:name w:val="ListLabel 34"/>
+    <w:qFormat/>
+    <w:rPr>
+      <w:rFonts w:cs="OpenSymbol"/>
+    </w:rPr>
+  </w:style>
+  <w:style w:type="character" w:styleId="ListLabel35">
+    <w:name w:val="ListLabel 35"/>
+    <w:qFormat/>
+    <w:rPr>
+      <w:rFonts w:ascii="Arial" w:hAnsi="Arial" w:cs="Symbol"/>
+    </w:rPr>
+  </w:style>
+  <w:style w:type="character" w:styleId="ListLabel36">
+    <w:name w:val="ListLabel 36"/>
+    <w:qFormat/>
+    <w:rPr>
+      <w:rFonts w:cs="Courier New"/>
+    </w:rPr>
+  </w:style>
+  <w:style w:type="character" w:styleId="ListLabel37">
+    <w:name w:val="ListLabel 37"/>
+    <w:qFormat/>
+    <w:rPr>
+      <w:rFonts w:cs="Wingdings"/>
+    </w:rPr>
+  </w:style>
+  <w:style w:type="character" w:styleId="ListLabel38">
+    <w:name w:val="ListLabel 38"/>
+    <w:qFormat/>
+    <w:rPr>
+      <w:rFonts w:cs="Symbol"/>
+    </w:rPr>
+  </w:style>
+  <w:style w:type="character" w:styleId="ListLabel39">
+    <w:name w:val="ListLabel 39"/>
+    <w:qFormat/>
+    <w:rPr>
+      <w:rFonts w:cs="Courier New"/>
+    </w:rPr>
+  </w:style>
+  <w:style w:type="character" w:styleId="ListLabel40">
+    <w:name w:val="ListLabel 40"/>
+    <w:qFormat/>
+    <w:rPr>
+      <w:rFonts w:cs="Wingdings"/>
+    </w:rPr>
+  </w:style>
+  <w:style w:type="character" w:styleId="ListLabel41">
+    <w:name w:val="ListLabel 41"/>
+    <w:qFormat/>
+    <w:rPr>
+      <w:rFonts w:cs="Symbol"/>
+    </w:rPr>
+  </w:style>
+  <w:style w:type="character" w:styleId="ListLabel42">
+    <w:name w:val="ListLabel 42"/>
+    <w:qFormat/>
+    <w:rPr>
+      <w:rFonts w:cs="Courier New"/>
+    </w:rPr>
+  </w:style>
+  <w:style w:type="character" w:styleId="ListLabel43">
+    <w:name w:val="ListLabel 43"/>
+    <w:qFormat/>
+    <w:rPr>
+      <w:rFonts w:cs="Wingdings"/>
+    </w:rPr>
+  </w:style>
+  <w:style w:type="character" w:styleId="ListLabel44">
+    <w:name w:val="ListLabel 44"/>
+    <w:qFormat/>
+    <w:rPr>
+      <w:rFonts w:ascii="Arial" w:hAnsi="Arial" w:cs="Symbol"/>
+      <w:b w:val="false"/>
+    </w:rPr>
+  </w:style>
+  <w:style w:type="character" w:styleId="ListLabel45">
+    <w:name w:val="ListLabel 45"/>
+    <w:qFormat/>
+    <w:rPr>
+      <w:rFonts w:cs="OpenSymbol"/>
+    </w:rPr>
+  </w:style>
+  <w:style w:type="character" w:styleId="ListLabel46">
+    <w:name w:val="ListLabel 46"/>
+    <w:qFormat/>
+    <w:rPr>
+      <w:rFonts w:cs="OpenSymbol"/>
+    </w:rPr>
+  </w:style>
+  <w:style w:type="character" w:styleId="ListLabel47">
+    <w:name w:val="ListLabel 47"/>
+    <w:qFormat/>
+    <w:rPr>
+      <w:rFonts w:cs="Symbol"/>
+    </w:rPr>
+  </w:style>
+  <w:style w:type="character" w:styleId="ListLabel48">
+    <w:name w:val="ListLabel 48"/>
+    <w:qFormat/>
+    <w:rPr>
+      <w:rFonts w:cs="OpenSymbol"/>
+    </w:rPr>
+  </w:style>
+  <w:style w:type="character" w:styleId="ListLabel49">
+    <w:name w:val="ListLabel 49"/>
+    <w:qFormat/>
+    <w:rPr>
+      <w:rFonts w:cs="OpenSymbol"/>
+    </w:rPr>
+  </w:style>
+  <w:style w:type="character" w:styleId="ListLabel50">
+    <w:name w:val="ListLabel 50"/>
+    <w:qFormat/>
+    <w:rPr>
+      <w:rFonts w:cs="Symbol"/>
+    </w:rPr>
+  </w:style>
+  <w:style w:type="character" w:styleId="ListLabel51">
+    <w:name w:val="ListLabel 51"/>
+    <w:qFormat/>
+    <w:rPr>
+      <w:rFonts w:cs="OpenSymbol"/>
+    </w:rPr>
+  </w:style>
+  <w:style w:type="character" w:styleId="ListLabel52">
+    <w:name w:val="ListLabel 52"/>
+    <w:qFormat/>
+    <w:rPr>
+      <w:rFonts w:cs="OpenSymbol"/>
+    </w:rPr>
+  </w:style>
+  <w:style w:type="character" w:styleId="ListLabel53">
+    <w:name w:val="ListLabel 53"/>
+    <w:qFormat/>
+    <w:rPr>
+      <w:rFonts w:ascii="Arial" w:hAnsi="Arial" w:cs="Symbol"/>
+      <w:b w:val="false"/>
+    </w:rPr>
+  </w:style>
+  <w:style w:type="character" w:styleId="ListLabel54">
+    <w:name w:val="ListLabel 54"/>
+    <w:qFormat/>
+    <w:rPr>
+      <w:rFonts w:cs="OpenSymbol"/>
+    </w:rPr>
+  </w:style>
+  <w:style w:type="character" w:styleId="ListLabel55">
+    <w:name w:val="ListLabel 55"/>
+    <w:qFormat/>
+    <w:rPr>
+      <w:rFonts w:cs="OpenSymbol"/>
+    </w:rPr>
+  </w:style>
+  <w:style w:type="character" w:styleId="ListLabel56">
+    <w:name w:val="ListLabel 56"/>
+    <w:qFormat/>
+    <w:rPr>
+      <w:rFonts w:cs="Symbol"/>
+    </w:rPr>
+  </w:style>
+  <w:style w:type="character" w:styleId="ListLabel57">
+    <w:name w:val="ListLabel 57"/>
+    <w:qFormat/>
+    <w:rPr>
+      <w:rFonts w:cs="OpenSymbol"/>
+    </w:rPr>
+  </w:style>
+  <w:style w:type="character" w:styleId="ListLabel58">
+    <w:name w:val="ListLabel 58"/>
+    <w:qFormat/>
+    <w:rPr>
+      <w:rFonts w:cs="OpenSymbol"/>
+    </w:rPr>
+  </w:style>
+  <w:style w:type="character" w:styleId="ListLabel59">
+    <w:name w:val="ListLabel 59"/>
+    <w:qFormat/>
+    <w:rPr>
+      <w:rFonts w:cs="Symbol"/>
+    </w:rPr>
+  </w:style>
+  <w:style w:type="character" w:styleId="ListLabel60">
+    <w:name w:val="ListLabel 60"/>
+    <w:qFormat/>
+    <w:rPr>
+      <w:rFonts w:cs="OpenSymbol"/>
+    </w:rPr>
+  </w:style>
+  <w:style w:type="character" w:styleId="ListLabel61">
+    <w:name w:val="ListLabel 61"/>
+    <w:qFormat/>
     <w:rPr>
       <w:rFonts w:cs="OpenSymbol"/>
     </w:rPr>
@@ -2295,6 +2974,7 @@
     <w:name w:val="Heading"/>
     <w:basedOn w:val="Normal"/>
     <w:next w:val="TextBody"/>
+    <w:qFormat/>
     <w:pPr>
       <w:keepNext/>
       <w:spacing w:before="240" w:after="120"/>
@@ -2306,7 +2986,7 @@
     </w:rPr>
   </w:style>
   <w:style w:type="paragraph" w:styleId="TextBody">
-    <w:name w:val="Text Body"/>
+    <w:name w:val="Body Text"/>
     <w:basedOn w:val="Normal"/>
     <w:pPr>
       <w:spacing w:lineRule="auto" w:line="288" w:before="0" w:after="120"/>
@@ -2324,6 +3004,7 @@
   <w:style w:type="paragraph" w:styleId="Caption">
     <w:name w:val="Caption"/>
     <w:basedOn w:val="Normal"/>
+    <w:qFormat/>
     <w:pPr>
       <w:suppressLineNumbers/>
       <w:spacing w:before="120" w:after="120"/>
@@ -2339,6 +3020,7 @@
   <w:style w:type="paragraph" w:styleId="Index">
     <w:name w:val="Index"/>
     <w:basedOn w:val="Normal"/>
+    <w:qFormat/>
     <w:pPr>
       <w:suppressLineNumbers/>
     </w:pPr>
@@ -2349,6 +3031,7 @@
   <w:style w:type="paragraph" w:styleId="Caption1">
     <w:name w:val="caption"/>
     <w:basedOn w:val="Normal"/>
+    <w:qFormat/>
     <w:pPr>
       <w:suppressLineNumbers/>
       <w:spacing w:before="120" w:after="120"/>
@@ -2361,30 +3044,35 @@
   <w:style w:type="paragraph" w:styleId="Quotations">
     <w:name w:val="Quotations"/>
     <w:basedOn w:val="Normal"/>
+    <w:qFormat/>
     <w:pPr/>
     <w:rPr/>
   </w:style>
   <w:style w:type="paragraph" w:styleId="Title">
     <w:name w:val="Title"/>
     <w:basedOn w:val="Heading"/>
+    <w:qFormat/>
     <w:pPr/>
     <w:rPr/>
   </w:style>
   <w:style w:type="paragraph" w:styleId="Subtitle">
     <w:name w:val="Subtitle"/>
     <w:basedOn w:val="Heading"/>
+    <w:qFormat/>
     <w:pPr/>
     <w:rPr/>
   </w:style>
   <w:style w:type="paragraph" w:styleId="TableContents">
     <w:name w:val="Table Contents"/>
     <w:basedOn w:val="Normal"/>
+    <w:qFormat/>
     <w:pPr/>
     <w:rPr/>
   </w:style>
   <w:style w:type="paragraph" w:styleId="TableHeading">
     <w:name w:val="Table Heading"/>
     <w:basedOn w:val="TableContents"/>
+    <w:qFormat/>
     <w:pPr/>
     <w:rPr/>
   </w:style>

</xml_diff>